<commit_message>
SRS with internet gifs
Feel free to edit/add.
</commit_message>
<xml_diff>
--- a/SRS_WeatherAP.docx
+++ b/SRS_WeatherAP.docx
@@ -522,8 +522,6 @@
         </w:rPr>
         <w:br w:type="page"/>
       </w:r>
-      <w:bookmarkStart w:id="0" w:name="_GoBack"/>
-      <w:bookmarkEnd w:id="0"/>
     </w:p>
     <w:sdt>
       <w:sdtPr>
@@ -2862,11 +2860,32 @@
           <w:numId w:val="1"/>
         </w:numPr>
       </w:pPr>
-      <w:bookmarkStart w:id="1" w:name="_Toc474586325"/>
+      <w:bookmarkStart w:id="0" w:name="_Toc474586325"/>
       <w:r>
         <w:lastRenderedPageBreak/>
         <w:t>Preface</w:t>
       </w:r>
+      <w:bookmarkEnd w:id="0"/>
+    </w:p>
+    <w:p>
+      <w:pPr>
+        <w:rPr>
+          <w:rFonts w:ascii="Century Schoolbook" w:hAnsi="Century Schoolbook"/>
+        </w:rPr>
+      </w:pPr>
+    </w:p>
+    <w:p>
+      <w:pPr>
+        <w:pStyle w:val="Heading2"/>
+      </w:pPr>
+      <w:bookmarkStart w:id="1" w:name="_Toc474586326"/>
+      <w:r>
+        <w:t>1.</w:t>
+      </w:r>
+      <w:r>
+        <w:tab/>
+        <w:t>Introduction</w:t>
+      </w:r>
       <w:bookmarkEnd w:id="1"/>
     </w:p>
     <w:p>
@@ -2875,256 +2894,235 @@
           <w:rFonts w:ascii="Century Schoolbook" w:hAnsi="Century Schoolbook"/>
         </w:rPr>
       </w:pPr>
+      <w:r>
+        <w:rPr>
+          <w:rFonts w:ascii="Century Schoolbook" w:hAnsi="Century Schoolbook"/>
+        </w:rPr>
+        <w:t>This section introduces the client to the requirement document.  All members have agreed on all aspects of this document.</w:t>
+      </w:r>
     </w:p>
     <w:p>
       <w:pPr>
         <w:pStyle w:val="Heading2"/>
       </w:pPr>
-      <w:bookmarkStart w:id="2" w:name="_Toc474586326"/>
-      <w:r>
+      <w:bookmarkStart w:id="2" w:name="_Toc474586327"/>
+      <w:r>
+        <w:t>2.</w:t>
+      </w:r>
+      <w:r>
+        <w:tab/>
+        <w:t>Purpose</w:t>
+      </w:r>
+      <w:bookmarkEnd w:id="2"/>
+    </w:p>
+    <w:p>
+      <w:pPr>
+        <w:rPr>
+          <w:rFonts w:ascii="Century Schoolbook" w:hAnsi="Century Schoolbook"/>
+        </w:rPr>
+      </w:pPr>
+      <w:r>
+        <w:rPr>
+          <w:rFonts w:ascii="Century Schoolbook" w:hAnsi="Century Schoolbook"/>
+        </w:rPr>
+        <w:t>A weather application that delivers real-time information about the weather to the user near the user’s location or a location at the user’s request.</w:t>
+      </w:r>
+    </w:p>
+    <w:p>
+      <w:pPr>
+        <w:pStyle w:val="Heading2"/>
+      </w:pPr>
+      <w:bookmarkStart w:id="3" w:name="_Toc474586328"/>
+      <w:r>
+        <w:t>3.</w:t>
+      </w:r>
+      <w:r>
+        <w:tab/>
+        <w:t>Document Conventions</w:t>
+      </w:r>
+      <w:bookmarkEnd w:id="3"/>
+    </w:p>
+    <w:p>
+      <w:pPr>
+        <w:rPr>
+          <w:rFonts w:ascii="Century Schoolbook" w:hAnsi="Century Schoolbook"/>
+        </w:rPr>
+      </w:pPr>
+      <w:r>
+        <w:rPr>
+          <w:rFonts w:ascii="Century Schoolbook" w:hAnsi="Century Schoolbook"/>
+        </w:rPr>
+        <w:t>This document uses the dotted-numbered outline format to organize information.  There are different sections within this document to describe various kinds of information pertaining to the account creation and management system.</w:t>
+      </w:r>
+    </w:p>
+    <w:p>
+      <w:pPr>
+        <w:pStyle w:val="Heading2"/>
+      </w:pPr>
+      <w:bookmarkStart w:id="4" w:name="_Toc474586329"/>
+      <w:r>
+        <w:t>4.</w:t>
+      </w:r>
+      <w:r>
+        <w:tab/>
+        <w:t>Intended audience</w:t>
+      </w:r>
+      <w:bookmarkEnd w:id="4"/>
+    </w:p>
+    <w:p>
+      <w:pPr>
+        <w:rPr>
+          <w:rFonts w:ascii="Century Schoolbook" w:hAnsi="Century Schoolbook"/>
+        </w:rPr>
+      </w:pPr>
+      <w:r>
+        <w:rPr>
+          <w:rFonts w:ascii="Century Schoolbook" w:hAnsi="Century Schoolbook"/>
+        </w:rPr>
+        <w:tab/>
+        <w:t>This requirements document is intended for end-users and programmers of this system.</w:t>
+      </w:r>
+    </w:p>
+    <w:p>
+      <w:pPr>
+        <w:pStyle w:val="Heading2"/>
+      </w:pPr>
+      <w:bookmarkStart w:id="5" w:name="_Toc474586330"/>
+      <w:r>
+        <w:t>5.</w:t>
+      </w:r>
+      <w:r>
+        <w:tab/>
+        <w:t>Proposed Document Scope</w:t>
+      </w:r>
+      <w:bookmarkEnd w:id="5"/>
+    </w:p>
+    <w:p>
+      <w:pPr>
+        <w:rPr>
+          <w:rFonts w:ascii="Century Schoolbook" w:hAnsi="Century Schoolbook"/>
+        </w:rPr>
+      </w:pPr>
+      <w:r>
+        <w:rPr>
+          <w:rFonts w:ascii="Century Schoolbook" w:hAnsi="Century Schoolbook"/>
+        </w:rPr>
+        <w:t>This requirements document provides information about the weather application.</w:t>
+      </w:r>
+    </w:p>
+    <w:p>
+      <w:pPr>
+        <w:rPr>
+          <w:rFonts w:ascii="Century Schoolbook" w:hAnsi="Century Schoolbook"/>
+        </w:rPr>
+      </w:pPr>
+      <w:r>
+        <w:rPr>
+          <w:rFonts w:ascii="Century Schoolbook" w:hAnsi="Century Schoolbook"/>
+        </w:rPr>
+        <w:t>The system has the following functions:</w:t>
+      </w:r>
+    </w:p>
+    <w:p>
+      <w:pPr>
+        <w:rPr>
+          <w:rFonts w:ascii="Century Schoolbook" w:hAnsi="Century Schoolbook"/>
+        </w:rPr>
+      </w:pPr>
+      <w:r>
+        <w:rPr>
+          <w:rFonts w:ascii="Century Schoolbook" w:hAnsi="Century Schoolbook"/>
+        </w:rPr>
         <w:t>1.</w:t>
       </w:r>
       <w:r>
-        <w:tab/>
-        <w:t>Introduction</w:t>
-      </w:r>
-      <w:bookmarkEnd w:id="2"/>
-    </w:p>
-    <w:p>
-      <w:pPr>
-        <w:rPr>
-          <w:rFonts w:ascii="Century Schoolbook" w:hAnsi="Century Schoolbook"/>
-        </w:rPr>
-      </w:pPr>
-      <w:r>
-        <w:rPr>
-          <w:rFonts w:ascii="Century Schoolbook" w:hAnsi="Century Schoolbook"/>
-        </w:rPr>
-        <w:t>This section introduces the client to the requirement document.  All members have agreed on all aspects of this document.</w:t>
-      </w:r>
+        <w:rPr>
+          <w:rFonts w:ascii="Century Schoolbook" w:hAnsi="Century Schoolbook"/>
+        </w:rPr>
+        <w:tab/>
+        <w:t>Authenticating user’s position using GPS technology and other Android API.</w:t>
+      </w:r>
+    </w:p>
+    <w:p>
+      <w:pPr>
+        <w:rPr>
+          <w:rFonts w:ascii="Century Schoolbook" w:hAnsi="Century Schoolbook"/>
+        </w:rPr>
+      </w:pPr>
+      <w:r>
+        <w:rPr>
+          <w:rFonts w:ascii="Century Schoolbook" w:hAnsi="Century Schoolbook"/>
+        </w:rPr>
+        <w:t>2.</w:t>
+      </w:r>
+      <w:r>
+        <w:rPr>
+          <w:rFonts w:ascii="Century Schoolbook" w:hAnsi="Century Schoolbook"/>
+        </w:rPr>
+        <w:tab/>
+        <w:t>Display real-time weather from user’s position.</w:t>
+      </w:r>
+    </w:p>
+    <w:p>
+      <w:pPr>
+        <w:rPr>
+          <w:rFonts w:ascii="Century Schoolbook" w:hAnsi="Century Schoolbook"/>
+        </w:rPr>
+      </w:pPr>
+      <w:r>
+        <w:rPr>
+          <w:rFonts w:ascii="Century Schoolbook" w:hAnsi="Century Schoolbook"/>
+        </w:rPr>
+        <w:t>3.</w:t>
+      </w:r>
+      <w:r>
+        <w:rPr>
+          <w:rFonts w:ascii="Century Schoolbook" w:hAnsi="Century Schoolbook"/>
+        </w:rPr>
+        <w:tab/>
+        <w:t>Allow user to request real-time weather information from other locations.</w:t>
+      </w:r>
+    </w:p>
+    <w:p>
+      <w:pPr>
+        <w:rPr>
+          <w:rFonts w:ascii="Century Schoolbook" w:hAnsi="Century Schoolbook"/>
+        </w:rPr>
+      </w:pPr>
+      <w:r>
+        <w:rPr>
+          <w:rFonts w:ascii="Century Schoolbook" w:hAnsi="Century Schoolbook"/>
+        </w:rPr>
+        <w:t>4.</w:t>
+      </w:r>
+      <w:r>
+        <w:rPr>
+          <w:rFonts w:ascii="Century Schoolbook" w:hAnsi="Century Schoolbook"/>
+        </w:rPr>
+        <w:tab/>
+        <w:t>Display real-time weather near the position at the user’s request.</w:t>
+      </w:r>
+    </w:p>
+    <w:p>
+      <w:pPr>
+        <w:rPr>
+          <w:rFonts w:ascii="Century Schoolbook" w:hAnsi="Century Schoolbook"/>
+        </w:rPr>
+      </w:pPr>
     </w:p>
     <w:p>
       <w:pPr>
         <w:pStyle w:val="Heading2"/>
       </w:pPr>
-      <w:bookmarkStart w:id="3" w:name="_Toc474586327"/>
-      <w:r>
-        <w:t>2.</w:t>
-      </w:r>
-      <w:r>
-        <w:tab/>
-        <w:t>Purpose</w:t>
-      </w:r>
-      <w:bookmarkEnd w:id="3"/>
-    </w:p>
-    <w:p>
-      <w:pPr>
-        <w:rPr>
-          <w:rFonts w:ascii="Century Schoolbook" w:hAnsi="Century Schoolbook"/>
-        </w:rPr>
-      </w:pPr>
-      <w:r>
-        <w:rPr>
-          <w:rFonts w:ascii="Century Schoolbook" w:hAnsi="Century Schoolbook"/>
-        </w:rPr>
-        <w:t>A weather application that delivers real-time information about the weather to the user near the user’s location or a location at the user’s request.</w:t>
-      </w:r>
-    </w:p>
-    <w:p>
-      <w:pPr>
-        <w:pStyle w:val="Heading2"/>
-      </w:pPr>
-      <w:bookmarkStart w:id="4" w:name="_Toc474586328"/>
-      <w:r>
-        <w:t>3.</w:t>
-      </w:r>
-      <w:r>
-        <w:tab/>
-        <w:t>Document Conventions</w:t>
-      </w:r>
-      <w:bookmarkEnd w:id="4"/>
-    </w:p>
-    <w:p>
-      <w:pPr>
-        <w:rPr>
-          <w:rFonts w:ascii="Century Schoolbook" w:hAnsi="Century Schoolbook"/>
-        </w:rPr>
-      </w:pPr>
-      <w:r>
-        <w:rPr>
-          <w:rFonts w:ascii="Century Schoolbook" w:hAnsi="Century Schoolbook"/>
-        </w:rPr>
-        <w:t>This document uses the dotted-numbered outline format to organize information.  There are different sections within this document to describe various kinds of information pertaining to the account creation and management system.</w:t>
-      </w:r>
-    </w:p>
-    <w:p>
-      <w:pPr>
-        <w:pStyle w:val="Heading2"/>
-      </w:pPr>
-      <w:bookmarkStart w:id="5" w:name="_Toc474586329"/>
-      <w:r>
-        <w:t>4.</w:t>
-      </w:r>
-      <w:r>
-        <w:tab/>
-        <w:t>Intended audience</w:t>
-      </w:r>
-      <w:bookmarkEnd w:id="5"/>
-    </w:p>
-    <w:p>
-      <w:pPr>
-        <w:rPr>
-          <w:rFonts w:ascii="Century Schoolbook" w:hAnsi="Century Schoolbook"/>
-        </w:rPr>
-      </w:pPr>
-      <w:r>
-        <w:rPr>
-          <w:rFonts w:ascii="Century Schoolbook" w:hAnsi="Century Schoolbook"/>
-        </w:rPr>
-        <w:tab/>
-        <w:t>This requirements document is intended for end-users and programmers of this system.</w:t>
-      </w:r>
-    </w:p>
-    <w:p>
-      <w:pPr>
-        <w:pStyle w:val="Heading2"/>
-      </w:pPr>
-      <w:bookmarkStart w:id="6" w:name="_Toc474586330"/>
-      <w:r>
-        <w:t>5.</w:t>
-      </w:r>
-      <w:r>
-        <w:tab/>
-        <w:t>Proposed Document Scope</w:t>
+      <w:bookmarkStart w:id="6" w:name="_Toc474586331"/>
+      <w:r>
+        <w:t>6.</w:t>
+      </w:r>
+      <w:r>
+        <w:tab/>
+        <w:t>Definitions</w:t>
       </w:r>
       <w:bookmarkEnd w:id="6"/>
-    </w:p>
-    <w:p>
-      <w:pPr>
-        <w:rPr>
-          <w:rFonts w:ascii="Century Schoolbook" w:hAnsi="Century Schoolbook"/>
-        </w:rPr>
-      </w:pPr>
-      <w:r>
-        <w:rPr>
-          <w:rFonts w:ascii="Century Schoolbook" w:hAnsi="Century Schoolbook"/>
-        </w:rPr>
-        <w:t>This requirements document provides information about the weather application.</w:t>
-      </w:r>
-    </w:p>
-    <w:p>
-      <w:pPr>
-        <w:rPr>
-          <w:rFonts w:ascii="Century Schoolbook" w:hAnsi="Century Schoolbook"/>
-        </w:rPr>
-      </w:pPr>
-      <w:r>
-        <w:rPr>
-          <w:rFonts w:ascii="Century Schoolbook" w:hAnsi="Century Schoolbook"/>
-        </w:rPr>
-        <w:t>The system has the following functions:</w:t>
-      </w:r>
-    </w:p>
-    <w:p>
-      <w:pPr>
-        <w:rPr>
-          <w:rFonts w:ascii="Century Schoolbook" w:hAnsi="Century Schoolbook"/>
-        </w:rPr>
-      </w:pPr>
-      <w:r>
-        <w:rPr>
-          <w:rFonts w:ascii="Century Schoolbook" w:hAnsi="Century Schoolbook"/>
-        </w:rPr>
-        <w:t>1.</w:t>
-      </w:r>
-      <w:r>
-        <w:rPr>
-          <w:rFonts w:ascii="Century Schoolbook" w:hAnsi="Century Schoolbook"/>
-        </w:rPr>
-        <w:tab/>
-        <w:t>Authenticating user’s position using GPS technology and other Android API.</w:t>
-      </w:r>
-    </w:p>
-    <w:p>
-      <w:pPr>
-        <w:rPr>
-          <w:rFonts w:ascii="Century Schoolbook" w:hAnsi="Century Schoolbook"/>
-        </w:rPr>
-      </w:pPr>
-      <w:r>
-        <w:rPr>
-          <w:rFonts w:ascii="Century Schoolbook" w:hAnsi="Century Schoolbook"/>
-        </w:rPr>
-        <w:t>2.</w:t>
-      </w:r>
-      <w:r>
-        <w:rPr>
-          <w:rFonts w:ascii="Century Schoolbook" w:hAnsi="Century Schoolbook"/>
-        </w:rPr>
-        <w:tab/>
-        <w:t>Display real-time weather from user’s position.</w:t>
-      </w:r>
-    </w:p>
-    <w:p>
-      <w:pPr>
-        <w:rPr>
-          <w:rFonts w:ascii="Century Schoolbook" w:hAnsi="Century Schoolbook"/>
-        </w:rPr>
-      </w:pPr>
-      <w:r>
-        <w:rPr>
-          <w:rFonts w:ascii="Century Schoolbook" w:hAnsi="Century Schoolbook"/>
-        </w:rPr>
-        <w:t>3.</w:t>
-      </w:r>
-      <w:r>
-        <w:rPr>
-          <w:rFonts w:ascii="Century Schoolbook" w:hAnsi="Century Schoolbook"/>
-        </w:rPr>
-        <w:tab/>
-        <w:t>Allow user to request real-time weather information from other locations.</w:t>
-      </w:r>
-    </w:p>
-    <w:p>
-      <w:pPr>
-        <w:rPr>
-          <w:rFonts w:ascii="Century Schoolbook" w:hAnsi="Century Schoolbook"/>
-        </w:rPr>
-      </w:pPr>
-      <w:r>
-        <w:rPr>
-          <w:rFonts w:ascii="Century Schoolbook" w:hAnsi="Century Schoolbook"/>
-        </w:rPr>
-        <w:t>4.</w:t>
-      </w:r>
-      <w:r>
-        <w:rPr>
-          <w:rFonts w:ascii="Century Schoolbook" w:hAnsi="Century Schoolbook"/>
-        </w:rPr>
-        <w:tab/>
-        <w:t>Display real-time weather near the position at the user’s request.</w:t>
-      </w:r>
-    </w:p>
-    <w:p>
-      <w:pPr>
-        <w:rPr>
-          <w:rFonts w:ascii="Century Schoolbook" w:hAnsi="Century Schoolbook"/>
-        </w:rPr>
-      </w:pPr>
-    </w:p>
-    <w:p>
-      <w:pPr>
-        <w:pStyle w:val="Heading2"/>
-      </w:pPr>
-      <w:bookmarkStart w:id="7" w:name="_Toc474586331"/>
-      <w:r>
-        <w:t>6.</w:t>
-      </w:r>
-      <w:r>
-        <w:tab/>
-        <w:t>Definitions</w:t>
-      </w:r>
-      <w:bookmarkEnd w:id="7"/>
     </w:p>
     <w:p>
       <w:pPr>
@@ -3228,16 +3226,50 @@
           <w:numId w:val="1"/>
         </w:numPr>
       </w:pPr>
-      <w:bookmarkStart w:id="8" w:name="_Toc474586332"/>
+      <w:bookmarkStart w:id="7" w:name="_Toc474586332"/>
       <w:r>
         <w:lastRenderedPageBreak/>
         <w:t>Overall Description</w:t>
       </w:r>
+      <w:bookmarkEnd w:id="7"/>
+    </w:p>
+    <w:p>
+      <w:pPr>
+        <w:pStyle w:val="ListParagraph"/>
+        <w:rPr>
+          <w:rFonts w:ascii="Century Schoolbook" w:hAnsi="Century Schoolbook"/>
+        </w:rPr>
+      </w:pPr>
+    </w:p>
+    <w:p>
+      <w:pPr>
+        <w:pStyle w:val="Heading2"/>
+      </w:pPr>
+      <w:bookmarkStart w:id="8" w:name="_Toc474586333"/>
+      <w:r>
+        <w:t>1.</w:t>
+      </w:r>
+      <w:r>
+        <w:tab/>
+        <w:t>Document Perspective</w:t>
+      </w:r>
       <w:bookmarkEnd w:id="8"/>
     </w:p>
     <w:p>
       <w:pPr>
-        <w:pStyle w:val="ListParagraph"/>
+        <w:rPr>
+          <w:rFonts w:ascii="Century Schoolbook" w:hAnsi="Century Schoolbook"/>
+        </w:rPr>
+      </w:pPr>
+      <w:r>
+        <w:rPr>
+          <w:rFonts w:ascii="Century Schoolbook" w:hAnsi="Century Schoolbook"/>
+        </w:rPr>
+        <w:t xml:space="preserve"> The software specification document describes the functional and nonfunctional requirements of an account creation and management system for an Android weather application. For functional requirements, the document first describes a basic path taken by a user, and then describes the requirements the software shall fulfill in order to follow the said basic path. The document also describes some nonfunctional yet essential qualities the software shall possess.</w:t>
+      </w:r>
+    </w:p>
+    <w:p>
+      <w:pPr>
         <w:rPr>
           <w:rFonts w:ascii="Century Schoolbook" w:hAnsi="Century Schoolbook"/>
         </w:rPr>
@@ -3247,13 +3279,13 @@
       <w:pPr>
         <w:pStyle w:val="Heading2"/>
       </w:pPr>
-      <w:bookmarkStart w:id="9" w:name="_Toc474586333"/>
-      <w:r>
-        <w:t>1.</w:t>
-      </w:r>
-      <w:r>
-        <w:tab/>
-        <w:t>Document Perspective</w:t>
+      <w:bookmarkStart w:id="9" w:name="_Toc474586334"/>
+      <w:r>
+        <w:t>2.</w:t>
+      </w:r>
+      <w:r>
+        <w:tab/>
+        <w:t>Document Functions</w:t>
       </w:r>
       <w:bookmarkEnd w:id="9"/>
     </w:p>
@@ -3267,7 +3299,7 @@
         <w:rPr>
           <w:rFonts w:ascii="Century Schoolbook" w:hAnsi="Century Schoolbook"/>
         </w:rPr>
-        <w:t xml:space="preserve"> The software specification document describes the functional and nonfunctional requirements of an account creation and management system for an Android weather application. For functional requirements, the document first describes a basic path taken by a user, and then describes the requirements the software shall fulfill in order to follow the said basic path. The document also describes some nonfunctional yet essential qualities the software shall possess.</w:t>
+        <w:t xml:space="preserve">This document provides the client with a basic guide on how the user will operate the software. The developers are provided with a rudimentary blueprint for the software. </w:t>
       </w:r>
     </w:p>
     <w:p>
@@ -3281,13 +3313,13 @@
       <w:pPr>
         <w:pStyle w:val="Heading2"/>
       </w:pPr>
-      <w:bookmarkStart w:id="10" w:name="_Toc474586334"/>
-      <w:r>
-        <w:t>2.</w:t>
-      </w:r>
-      <w:r>
-        <w:tab/>
-        <w:t>Document Functions</w:t>
+      <w:bookmarkStart w:id="10" w:name="_Toc474586335"/>
+      <w:r>
+        <w:t>3.</w:t>
+      </w:r>
+      <w:r>
+        <w:tab/>
+        <w:t>User Characteristics</w:t>
       </w:r>
       <w:bookmarkEnd w:id="10"/>
     </w:p>
@@ -3301,7 +3333,7 @@
         <w:rPr>
           <w:rFonts w:ascii="Century Schoolbook" w:hAnsi="Century Schoolbook"/>
         </w:rPr>
-        <w:t xml:space="preserve">This document provides the client with a basic guide on how the user will operate the software. The developers are provided with a rudimentary blueprint for the software. </w:t>
+        <w:t>The system is designed with average web users in mind. So, the user is expected to have basic knowledge on how to operate a computer/laptop/phone/tablet.</w:t>
       </w:r>
     </w:p>
     <w:p>
@@ -3315,13 +3347,13 @@
       <w:pPr>
         <w:pStyle w:val="Heading2"/>
       </w:pPr>
-      <w:bookmarkStart w:id="11" w:name="_Toc474586335"/>
-      <w:r>
-        <w:t>3.</w:t>
-      </w:r>
-      <w:r>
-        <w:tab/>
-        <w:t>User Characteristics</w:t>
+      <w:bookmarkStart w:id="11" w:name="_Toc474586336"/>
+      <w:r>
+        <w:t>4.</w:t>
+      </w:r>
+      <w:r>
+        <w:tab/>
+        <w:t>End-User Operating Environment</w:t>
       </w:r>
       <w:bookmarkEnd w:id="11"/>
     </w:p>
@@ -3335,7 +3367,7 @@
         <w:rPr>
           <w:rFonts w:ascii="Century Schoolbook" w:hAnsi="Century Schoolbook"/>
         </w:rPr>
-        <w:t>The system is designed with average web users in mind. So, the user is expected to have basic knowledge on how to operate a computer/laptop/phone/tablet.</w:t>
+        <w:t>The service can be used by anyone with an android device and internet connectivity.</w:t>
       </w:r>
     </w:p>
     <w:p>
@@ -3349,49 +3381,15 @@
       <w:pPr>
         <w:pStyle w:val="Heading2"/>
       </w:pPr>
-      <w:bookmarkStart w:id="12" w:name="_Toc474586336"/>
-      <w:r>
-        <w:t>4.</w:t>
-      </w:r>
-      <w:r>
-        <w:tab/>
-        <w:t>End-User Operating Environment</w:t>
+      <w:bookmarkStart w:id="12" w:name="_Toc474586337"/>
+      <w:r>
+        <w:t>5.</w:t>
+      </w:r>
+      <w:r>
+        <w:tab/>
+        <w:t>Design and Implementation Constraints</w:t>
       </w:r>
       <w:bookmarkEnd w:id="12"/>
-    </w:p>
-    <w:p>
-      <w:pPr>
-        <w:rPr>
-          <w:rFonts w:ascii="Century Schoolbook" w:hAnsi="Century Schoolbook"/>
-        </w:rPr>
-      </w:pPr>
-      <w:r>
-        <w:rPr>
-          <w:rFonts w:ascii="Century Schoolbook" w:hAnsi="Century Schoolbook"/>
-        </w:rPr>
-        <w:t>The service can be used by anyone with an android device and internet connectivity.</w:t>
-      </w:r>
-    </w:p>
-    <w:p>
-      <w:pPr>
-        <w:rPr>
-          <w:rFonts w:ascii="Century Schoolbook" w:hAnsi="Century Schoolbook"/>
-        </w:rPr>
-      </w:pPr>
-    </w:p>
-    <w:p>
-      <w:pPr>
-        <w:pStyle w:val="Heading2"/>
-      </w:pPr>
-      <w:bookmarkStart w:id="13" w:name="_Toc474586337"/>
-      <w:r>
-        <w:t>5.</w:t>
-      </w:r>
-      <w:r>
-        <w:tab/>
-        <w:t>Design and Implementation Constraints</w:t>
-      </w:r>
-      <w:bookmarkEnd w:id="13"/>
     </w:p>
     <w:p>
       <w:pPr>
@@ -3437,11 +3435,32 @@
           <w:numId w:val="1"/>
         </w:numPr>
       </w:pPr>
-      <w:bookmarkStart w:id="14" w:name="_Toc474586338"/>
+      <w:bookmarkStart w:id="13" w:name="_Toc474586338"/>
       <w:r>
         <w:lastRenderedPageBreak/>
         <w:t>Functional Requirements</w:t>
       </w:r>
+      <w:bookmarkEnd w:id="13"/>
+    </w:p>
+    <w:p>
+      <w:pPr>
+        <w:rPr>
+          <w:rFonts w:ascii="Century Schoolbook" w:hAnsi="Century Schoolbook"/>
+        </w:rPr>
+      </w:pPr>
+    </w:p>
+    <w:p>
+      <w:pPr>
+        <w:pStyle w:val="Heading2"/>
+      </w:pPr>
+      <w:bookmarkStart w:id="14" w:name="_Toc474586339"/>
+      <w:r>
+        <w:t>1.</w:t>
+      </w:r>
+      <w:r>
+        <w:tab/>
+        <w:t>GPS Position</w:t>
+      </w:r>
       <w:bookmarkEnd w:id="14"/>
     </w:p>
     <w:p>
@@ -3450,54 +3469,93 @@
           <w:rFonts w:ascii="Century Schoolbook" w:hAnsi="Century Schoolbook"/>
         </w:rPr>
       </w:pPr>
-    </w:p>
-    <w:p>
-      <w:pPr>
-        <w:pStyle w:val="Heading2"/>
-      </w:pPr>
-      <w:bookmarkStart w:id="15" w:name="_Toc474586339"/>
-      <w:r>
-        <w:t>1.</w:t>
-      </w:r>
-      <w:r>
-        <w:tab/>
-        <w:t>GPS Position</w:t>
+      <w:r>
+        <w:rPr>
+          <w:noProof/>
+        </w:rPr>
+        <w:drawing>
+          <wp:anchor distT="0" distB="0" distL="114300" distR="114300" simplePos="0" relativeHeight="251658240" behindDoc="1" locked="0" layoutInCell="1" allowOverlap="1" wp14:anchorId="278842CC" wp14:editId="31776281">
+            <wp:simplePos x="0" y="0"/>
+            <wp:positionH relativeFrom="column">
+              <wp:posOffset>4495165</wp:posOffset>
+            </wp:positionH>
+            <wp:positionV relativeFrom="paragraph">
+              <wp:posOffset>457835</wp:posOffset>
+            </wp:positionV>
+            <wp:extent cx="1400175" cy="1400175"/>
+            <wp:effectExtent l="0" t="0" r="9525" b="9525"/>
+            <wp:wrapNone/>
+            <wp:docPr id="3" name="Picture 3"/>
+            <wp:cNvGraphicFramePr>
+              <a:graphicFrameLocks xmlns:a="http://schemas.openxmlformats.org/drawingml/2006/main" noChangeAspect="1"/>
+            </wp:cNvGraphicFramePr>
+            <a:graphic xmlns:a="http://schemas.openxmlformats.org/drawingml/2006/main">
+              <a:graphicData uri="http://schemas.openxmlformats.org/drawingml/2006/picture">
+                <pic:pic xmlns:pic="http://schemas.openxmlformats.org/drawingml/2006/picture">
+                  <pic:nvPicPr>
+                    <pic:cNvPr id="3" name="android-gps1.jpg"/>
+                    <pic:cNvPicPr/>
+                  </pic:nvPicPr>
+                  <pic:blipFill>
+                    <a:blip r:embed="rId8" cstate="print">
+                      <a:extLst>
+                        <a:ext uri="{28A0092B-C50C-407E-A947-70E740481C1C}">
+                          <a14:useLocalDpi xmlns:a14="http://schemas.microsoft.com/office/drawing/2010/main" val="0"/>
+                        </a:ext>
+                      </a:extLst>
+                    </a:blip>
+                    <a:stretch>
+                      <a:fillRect/>
+                    </a:stretch>
+                  </pic:blipFill>
+                  <pic:spPr>
+                    <a:xfrm>
+                      <a:off x="0" y="0"/>
+                      <a:ext cx="1400175" cy="1400175"/>
+                    </a:xfrm>
+                    <a:prstGeom prst="rect">
+                      <a:avLst/>
+                    </a:prstGeom>
+                  </pic:spPr>
+                </pic:pic>
+              </a:graphicData>
+            </a:graphic>
+            <wp14:sizeRelH relativeFrom="margin">
+              <wp14:pctWidth>0</wp14:pctWidth>
+            </wp14:sizeRelH>
+            <wp14:sizeRelV relativeFrom="margin">
+              <wp14:pctHeight>0</wp14:pctHeight>
+            </wp14:sizeRelV>
+          </wp:anchor>
+        </w:drawing>
+      </w:r>
+      <w:r>
+        <w:rPr>
+          <w:rFonts w:ascii="Century Schoolbook" w:hAnsi="Century Schoolbook"/>
+        </w:rPr>
+        <w:t>Authenticating the user’s position is the first step in delivering real-time weather updates. Following are some cases the user may encounter while trying to receive weather information.</w:t>
+      </w:r>
+    </w:p>
+    <w:p>
+      <w:pPr>
+        <w:rPr>
+          <w:rFonts w:ascii="Century Schoolbook" w:hAnsi="Century Schoolbook"/>
+        </w:rPr>
+      </w:pPr>
+    </w:p>
+    <w:p>
+      <w:pPr>
+        <w:pStyle w:val="Heading3"/>
+      </w:pPr>
+      <w:bookmarkStart w:id="15" w:name="_Toc474586340"/>
+      <w:r>
+        <w:t>1.1.</w:t>
+      </w:r>
+      <w:r>
+        <w:tab/>
+        <w:t>Use Case 1:</w:t>
       </w:r>
       <w:bookmarkEnd w:id="15"/>
-    </w:p>
-    <w:p>
-      <w:pPr>
-        <w:rPr>
-          <w:rFonts w:ascii="Century Schoolbook" w:hAnsi="Century Schoolbook"/>
-        </w:rPr>
-      </w:pPr>
-      <w:r>
-        <w:rPr>
-          <w:rFonts w:ascii="Century Schoolbook" w:hAnsi="Century Schoolbook"/>
-        </w:rPr>
-        <w:t>Authenticating the user’s position is the first step in delivering real-time weather updates. Following are some cases the user may encounter while trying to receive weather information.</w:t>
-      </w:r>
-    </w:p>
-    <w:p>
-      <w:pPr>
-        <w:rPr>
-          <w:rFonts w:ascii="Century Schoolbook" w:hAnsi="Century Schoolbook"/>
-        </w:rPr>
-      </w:pPr>
-    </w:p>
-    <w:p>
-      <w:pPr>
-        <w:pStyle w:val="Heading3"/>
-      </w:pPr>
-      <w:bookmarkStart w:id="16" w:name="_Toc474586340"/>
-      <w:r>
-        <w:t>1.1.</w:t>
-      </w:r>
-      <w:r>
-        <w:tab/>
-        <w:t>Use Case 1:</w:t>
-      </w:r>
-      <w:bookmarkEnd w:id="16"/>
     </w:p>
     <w:p>
       <w:pPr>
@@ -3788,7 +3846,7 @@
       <w:pPr>
         <w:pStyle w:val="Heading3"/>
       </w:pPr>
-      <w:bookmarkStart w:id="17" w:name="_Toc474586341"/>
+      <w:bookmarkStart w:id="16" w:name="_Toc474586341"/>
       <w:r>
         <w:t>1.2.</w:t>
       </w:r>
@@ -3796,7 +3854,7 @@
         <w:tab/>
         <w:t>Use Case 2:</w:t>
       </w:r>
-      <w:bookmarkEnd w:id="17"/>
+      <w:bookmarkEnd w:id="16"/>
     </w:p>
     <w:p>
       <w:pPr>
@@ -4030,6 +4088,67 @@
       <w:r>
         <w:rPr>
           <w:rFonts w:ascii="Century Schoolbook" w:hAnsi="Century Schoolbook"/>
+          <w:noProof/>
+        </w:rPr>
+        <w:drawing>
+          <wp:anchor distT="0" distB="0" distL="114300" distR="114300" simplePos="0" relativeHeight="251662336" behindDoc="1" locked="0" layoutInCell="1" allowOverlap="1" wp14:anchorId="7EB68D46" wp14:editId="3C56C28C">
+            <wp:simplePos x="0" y="0"/>
+            <wp:positionH relativeFrom="column">
+              <wp:posOffset>4564380</wp:posOffset>
+            </wp:positionH>
+            <wp:positionV relativeFrom="paragraph">
+              <wp:posOffset>71755</wp:posOffset>
+            </wp:positionV>
+            <wp:extent cx="1272539" cy="2464821"/>
+            <wp:effectExtent l="0" t="0" r="4445" b="0"/>
+            <wp:wrapNone/>
+            <wp:docPr id="6" name="Picture 6"/>
+            <wp:cNvGraphicFramePr>
+              <a:graphicFrameLocks xmlns:a="http://schemas.openxmlformats.org/drawingml/2006/main" noChangeAspect="1"/>
+            </wp:cNvGraphicFramePr>
+            <a:graphic xmlns:a="http://schemas.openxmlformats.org/drawingml/2006/main">
+              <a:graphicData uri="http://schemas.openxmlformats.org/drawingml/2006/picture">
+                <pic:pic xmlns:pic="http://schemas.openxmlformats.org/drawingml/2006/picture">
+                  <pic:nvPicPr>
+                    <pic:cNvPr id="6" name="android-drop-down-list-example.png"/>
+                    <pic:cNvPicPr/>
+                  </pic:nvPicPr>
+                  <pic:blipFill>
+                    <a:blip r:embed="rId9" cstate="print">
+                      <a:extLst>
+                        <a:ext uri="{28A0092B-C50C-407E-A947-70E740481C1C}">
+                          <a14:useLocalDpi xmlns:a14="http://schemas.microsoft.com/office/drawing/2010/main" val="0"/>
+                        </a:ext>
+                      </a:extLst>
+                    </a:blip>
+                    <a:stretch>
+                      <a:fillRect/>
+                    </a:stretch>
+                  </pic:blipFill>
+                  <pic:spPr>
+                    <a:xfrm>
+                      <a:off x="0" y="0"/>
+                      <a:ext cx="1272539" cy="2464821"/>
+                    </a:xfrm>
+                    <a:prstGeom prst="rect">
+                      <a:avLst/>
+                    </a:prstGeom>
+                  </pic:spPr>
+                </pic:pic>
+              </a:graphicData>
+            </a:graphic>
+            <wp14:sizeRelH relativeFrom="margin">
+              <wp14:pctWidth>0</wp14:pctWidth>
+            </wp14:sizeRelH>
+            <wp14:sizeRelV relativeFrom="margin">
+              <wp14:pctHeight>0</wp14:pctHeight>
+            </wp14:sizeRelV>
+          </wp:anchor>
+        </w:drawing>
+      </w:r>
+      <w:r>
+        <w:rPr>
+          <w:rFonts w:ascii="Century Schoolbook" w:hAnsi="Century Schoolbook"/>
         </w:rPr>
         <w:t>Requirements:</w:t>
       </w:r>
@@ -4045,7 +4164,7 @@
       <w:pPr>
         <w:pStyle w:val="Heading2"/>
       </w:pPr>
-      <w:bookmarkStart w:id="18" w:name="_Toc474586342"/>
+      <w:bookmarkStart w:id="17" w:name="_Toc474586342"/>
       <w:r>
         <w:t>2.</w:t>
       </w:r>
@@ -4059,54 +4178,54 @@
         </w:rPr>
         <w:t>Selection</w:t>
       </w:r>
+      <w:bookmarkEnd w:id="17"/>
+    </w:p>
+    <w:p>
+      <w:pPr>
+        <w:rPr>
+          <w:rFonts w:ascii="Century Schoolbook" w:hAnsi="Century Schoolbook"/>
+        </w:rPr>
+      </w:pPr>
+      <w:r>
+        <w:rPr>
+          <w:rFonts w:ascii="Century Schoolbook" w:hAnsi="Century Schoolbook"/>
+        </w:rPr>
+        <w:t xml:space="preserve">The ap will allow the user to select a city from a </w:t>
+      </w:r>
+      <w:proofErr w:type="spellStart"/>
+      <w:r>
+        <w:rPr>
+          <w:rFonts w:ascii="Century Schoolbook" w:hAnsi="Century Schoolbook"/>
+        </w:rPr>
+        <w:t>ComboBox</w:t>
+      </w:r>
+      <w:proofErr w:type="spellEnd"/>
+      <w:r>
+        <w:rPr>
+          <w:rFonts w:ascii="Century Schoolbook" w:hAnsi="Century Schoolbook"/>
+        </w:rPr>
+        <w:t xml:space="preserve"> list.</w:t>
+      </w:r>
+    </w:p>
+    <w:p>
+      <w:pPr>
+        <w:pStyle w:val="Heading3"/>
+      </w:pPr>
+      <w:bookmarkStart w:id="18" w:name="_Toc474586343"/>
+      <w:r>
+        <w:t>2.1.</w:t>
+      </w:r>
+      <w:r>
+        <w:tab/>
+        <w:t xml:space="preserve"> Use Case </w:t>
+      </w:r>
+      <w:r>
+        <w:t>3</w:t>
+      </w:r>
+      <w:r>
+        <w:t>:</w:t>
+      </w:r>
       <w:bookmarkEnd w:id="18"/>
-    </w:p>
-    <w:p>
-      <w:pPr>
-        <w:rPr>
-          <w:rFonts w:ascii="Century Schoolbook" w:hAnsi="Century Schoolbook"/>
-        </w:rPr>
-      </w:pPr>
-      <w:r>
-        <w:rPr>
-          <w:rFonts w:ascii="Century Schoolbook" w:hAnsi="Century Schoolbook"/>
-        </w:rPr>
-        <w:t xml:space="preserve">The ap will allow the user to select a city from a </w:t>
-      </w:r>
-      <w:proofErr w:type="spellStart"/>
-      <w:r>
-        <w:rPr>
-          <w:rFonts w:ascii="Century Schoolbook" w:hAnsi="Century Schoolbook"/>
-        </w:rPr>
-        <w:t>ComboBox</w:t>
-      </w:r>
-      <w:proofErr w:type="spellEnd"/>
-      <w:r>
-        <w:rPr>
-          <w:rFonts w:ascii="Century Schoolbook" w:hAnsi="Century Schoolbook"/>
-        </w:rPr>
-        <w:t xml:space="preserve"> list.</w:t>
-      </w:r>
-    </w:p>
-    <w:p>
-      <w:pPr>
-        <w:pStyle w:val="Heading3"/>
-      </w:pPr>
-      <w:bookmarkStart w:id="19" w:name="_Toc474586343"/>
-      <w:r>
-        <w:t>2.1.</w:t>
-      </w:r>
-      <w:r>
-        <w:tab/>
-        <w:t xml:space="preserve"> Use Case </w:t>
-      </w:r>
-      <w:r>
-        <w:t>3</w:t>
-      </w:r>
-      <w:r>
-        <w:t>:</w:t>
-      </w:r>
-      <w:bookmarkEnd w:id="19"/>
     </w:p>
     <w:p>
       <w:pPr>
@@ -4294,6 +4413,74 @@
       <w:r>
         <w:rPr>
           <w:rFonts w:ascii="Century Schoolbook" w:hAnsi="Century Schoolbook"/>
+          <w:noProof/>
+        </w:rPr>
+        <w:drawing>
+          <wp:anchor distT="0" distB="0" distL="114300" distR="114300" simplePos="0" relativeHeight="251660288" behindDoc="1" locked="0" layoutInCell="1" allowOverlap="1" wp14:anchorId="7263E3FC" wp14:editId="7D2E1F06">
+            <wp:simplePos x="0" y="0"/>
+            <wp:positionH relativeFrom="column">
+              <wp:posOffset>4619625</wp:posOffset>
+            </wp:positionH>
+            <wp:positionV relativeFrom="paragraph">
+              <wp:posOffset>263525</wp:posOffset>
+            </wp:positionV>
+            <wp:extent cx="1010964" cy="1104900"/>
+            <wp:effectExtent l="0" t="0" r="0" b="0"/>
+            <wp:wrapNone/>
+            <wp:docPr id="4" name="Picture 4"/>
+            <wp:cNvGraphicFramePr>
+              <a:graphicFrameLocks xmlns:a="http://schemas.openxmlformats.org/drawingml/2006/main" noChangeAspect="1"/>
+            </wp:cNvGraphicFramePr>
+            <a:graphic xmlns:a="http://schemas.openxmlformats.org/drawingml/2006/main">
+              <a:graphicData uri="http://schemas.openxmlformats.org/drawingml/2006/picture">
+                <pic:pic xmlns:pic="http://schemas.openxmlformats.org/drawingml/2006/picture">
+                  <pic:nvPicPr>
+                    <pic:cNvPr id="4" name="no-connection-playstore.png"/>
+                    <pic:cNvPicPr/>
+                  </pic:nvPicPr>
+                  <pic:blipFill rotWithShape="1">
+                    <a:blip r:embed="rId10" cstate="print">
+                      <a:extLst>
+                        <a:ext uri="{28A0092B-C50C-407E-A947-70E740481C1C}">
+                          <a14:useLocalDpi xmlns:a14="http://schemas.microsoft.com/office/drawing/2010/main" val="0"/>
+                        </a:ext>
+                      </a:extLst>
+                    </a:blip>
+                    <a:srcRect l="25472" r="26937"/>
+                    <a:stretch/>
+                  </pic:blipFill>
+                  <pic:spPr bwMode="auto">
+                    <a:xfrm>
+                      <a:off x="0" y="0"/>
+                      <a:ext cx="1010964" cy="1104900"/>
+                    </a:xfrm>
+                    <a:prstGeom prst="rect">
+                      <a:avLst/>
+                    </a:prstGeom>
+                    <a:ln>
+                      <a:noFill/>
+                    </a:ln>
+                    <a:extLst>
+                      <a:ext uri="{53640926-AAD7-44D8-BBD7-CCE9431645EC}">
+                        <a14:shadowObscured xmlns:a14="http://schemas.microsoft.com/office/drawing/2010/main"/>
+                      </a:ext>
+                    </a:extLst>
+                  </pic:spPr>
+                </pic:pic>
+              </a:graphicData>
+            </a:graphic>
+            <wp14:sizeRelH relativeFrom="margin">
+              <wp14:pctWidth>0</wp14:pctWidth>
+            </wp14:sizeRelH>
+            <wp14:sizeRelV relativeFrom="margin">
+              <wp14:pctHeight>0</wp14:pctHeight>
+            </wp14:sizeRelV>
+          </wp:anchor>
+        </w:drawing>
+      </w:r>
+      <w:r>
+        <w:rPr>
+          <w:rFonts w:ascii="Century Schoolbook" w:hAnsi="Century Schoolbook"/>
         </w:rPr>
         <w:t>3.</w:t>
       </w:r>
@@ -4322,19 +4509,25 @@
     <w:p>
       <w:pPr>
         <w:rPr>
-          <w:rFonts w:ascii="Century Schoolbook" w:hAnsi="Century Schoolbook"/>
-        </w:rPr>
-      </w:pPr>
-    </w:p>
+          <w:rFonts w:ascii="Century Schoolbook" w:eastAsiaTheme="majorEastAsia" w:hAnsi="Century Schoolbook" w:cstheme="majorBidi"/>
+          <w:color w:val="2E74B5" w:themeColor="accent1" w:themeShade="BF"/>
+          <w:sz w:val="26"/>
+          <w:szCs w:val="26"/>
+        </w:rPr>
+      </w:pPr>
+      <w:bookmarkStart w:id="19" w:name="_Toc474586344"/>
+      <w:bookmarkStart w:id="20" w:name="_GoBack"/>
+      <w:bookmarkEnd w:id="20"/>
+    </w:p>
+    <w:p/>
     <w:p>
       <w:pPr>
         <w:pStyle w:val="Heading2"/>
       </w:pPr>
-      <w:bookmarkStart w:id="20" w:name="_Toc474586344"/>
       <w:r>
         <w:t>3. Data Return Errors</w:t>
       </w:r>
-      <w:bookmarkEnd w:id="20"/>
+      <w:bookmarkEnd w:id="19"/>
     </w:p>
     <w:p>
       <w:pPr>
@@ -4507,6 +4700,7 @@
         <w:rPr>
           <w:rFonts w:ascii="Century Schoolbook" w:hAnsi="Century Schoolbook"/>
         </w:rPr>
+        <w:lastRenderedPageBreak/>
         <w:t>1.</w:t>
       </w:r>
       <w:r>
@@ -4588,8 +4782,68 @@
       <w:r>
         <w:rPr>
           <w:rFonts w:ascii="Century Schoolbook" w:hAnsi="Century Schoolbook"/>
-        </w:rPr>
-        <w:lastRenderedPageBreak/>
+          <w:noProof/>
+        </w:rPr>
+        <w:drawing>
+          <wp:anchor distT="0" distB="0" distL="114300" distR="114300" simplePos="0" relativeHeight="251661312" behindDoc="1" locked="0" layoutInCell="1" allowOverlap="1" wp14:anchorId="27CB6A27" wp14:editId="41B41A3B">
+            <wp:simplePos x="0" y="0"/>
+            <wp:positionH relativeFrom="column">
+              <wp:posOffset>4628515</wp:posOffset>
+            </wp:positionH>
+            <wp:positionV relativeFrom="paragraph">
+              <wp:posOffset>-114300</wp:posOffset>
+            </wp:positionV>
+            <wp:extent cx="1348423" cy="2533400"/>
+            <wp:effectExtent l="0" t="0" r="4445" b="635"/>
+            <wp:wrapNone/>
+            <wp:docPr id="5" name="Picture 5"/>
+            <wp:cNvGraphicFramePr>
+              <a:graphicFrameLocks xmlns:a="http://schemas.openxmlformats.org/drawingml/2006/main" noChangeAspect="1"/>
+            </wp:cNvGraphicFramePr>
+            <a:graphic xmlns:a="http://schemas.openxmlformats.org/drawingml/2006/main">
+              <a:graphicData uri="http://schemas.openxmlformats.org/drawingml/2006/picture">
+                <pic:pic xmlns:pic="http://schemas.openxmlformats.org/drawingml/2006/picture">
+                  <pic:nvPicPr>
+                    <pic:cNvPr id="5" name="Screen-Shot-2012-07-01-at-19.25.48.png"/>
+                    <pic:cNvPicPr/>
+                  </pic:nvPicPr>
+                  <pic:blipFill>
+                    <a:blip r:embed="rId11" cstate="print">
+                      <a:extLst>
+                        <a:ext uri="{28A0092B-C50C-407E-A947-70E740481C1C}">
+                          <a14:useLocalDpi xmlns:a14="http://schemas.microsoft.com/office/drawing/2010/main" val="0"/>
+                        </a:ext>
+                      </a:extLst>
+                    </a:blip>
+                    <a:stretch>
+                      <a:fillRect/>
+                    </a:stretch>
+                  </pic:blipFill>
+                  <pic:spPr>
+                    <a:xfrm>
+                      <a:off x="0" y="0"/>
+                      <a:ext cx="1348423" cy="2533400"/>
+                    </a:xfrm>
+                    <a:prstGeom prst="rect">
+                      <a:avLst/>
+                    </a:prstGeom>
+                  </pic:spPr>
+                </pic:pic>
+              </a:graphicData>
+            </a:graphic>
+            <wp14:sizeRelH relativeFrom="margin">
+              <wp14:pctWidth>0</wp14:pctWidth>
+            </wp14:sizeRelH>
+            <wp14:sizeRelV relativeFrom="margin">
+              <wp14:pctHeight>0</wp14:pctHeight>
+            </wp14:sizeRelV>
+          </wp:anchor>
+        </w:drawing>
+      </w:r>
+      <w:r>
+        <w:rPr>
+          <w:rFonts w:ascii="Century Schoolbook" w:hAnsi="Century Schoolbook"/>
+        </w:rPr>
         <w:t>2</w:t>
       </w:r>
       <w:r>
@@ -4603,7 +4857,31 @@
           <w:rFonts w:ascii="Century Schoolbook" w:hAnsi="Century Schoolbook"/>
         </w:rPr>
         <w:tab/>
-        <w:t>The display shows “Unable to connect” and “Retry”</w:t>
+        <w:t>The display shows “</w:t>
+      </w:r>
+      <w:r>
+        <w:rPr>
+          <w:rFonts w:ascii="Century Schoolbook" w:hAnsi="Century Schoolbook"/>
+        </w:rPr>
+        <w:t>No</w:t>
+      </w:r>
+      <w:r>
+        <w:rPr>
+          <w:rFonts w:ascii="Century Schoolbook" w:hAnsi="Century Schoolbook"/>
+        </w:rPr>
+        <w:t xml:space="preserve"> connect</w:t>
+      </w:r>
+      <w:r>
+        <w:rPr>
+          <w:rFonts w:ascii="Century Schoolbook" w:hAnsi="Century Schoolbook"/>
+        </w:rPr>
+        <w:t>ion</w:t>
+      </w:r>
+      <w:r>
+        <w:rPr>
+          <w:rFonts w:ascii="Century Schoolbook" w:hAnsi="Century Schoolbook"/>
+        </w:rPr>
+        <w:t>” and “Retry”</w:t>
       </w:r>
     </w:p>
     <w:p>
@@ -4909,7 +5187,13 @@
         <w:rPr>
           <w:rFonts w:ascii="Century Schoolbook" w:hAnsi="Century Schoolbook"/>
         </w:rPr>
-        <w:t xml:space="preserve"> and “Retry”</w:t>
+        <w:t xml:space="preserve"> </w:t>
+      </w:r>
+      <w:r>
+        <w:rPr>
+          <w:rFonts w:ascii="Century Schoolbook" w:hAnsi="Century Schoolbook"/>
+        </w:rPr>
+        <w:t>with the option to retry.</w:t>
       </w:r>
     </w:p>
     <w:p>
@@ -5100,8 +5384,8 @@
       </w:pPr>
     </w:p>
     <w:sectPr>
-      <w:headerReference w:type="default" r:id="rId8"/>
-      <w:footerReference w:type="default" r:id="rId9"/>
+      <w:headerReference w:type="default" r:id="rId12"/>
+      <w:footerReference w:type="default" r:id="rId13"/>
       <w:pgSz w:w="12240" w:h="15840"/>
       <w:pgMar w:top="1440" w:right="1440" w:bottom="1440" w:left="1440" w:header="720" w:footer="720" w:gutter="0"/>
       <w:cols w:space="720"/>
@@ -5175,7 +5459,7 @@
           <w:rPr>
             <w:noProof/>
           </w:rPr>
-          <w:t>7</w:t>
+          <w:t>8</w:t>
         </w:r>
         <w:r>
           <w:rPr>
@@ -5292,7 +5576,7 @@
         </mc:Choice>
         <mc:Fallback>
           <w:pict>
-            <v:line w14:anchorId="24D6CCA0" id="Straight Connector 1" o:spid="_x0000_s1026" style="position:absolute;flip:y;z-index:251660288;visibility:visible;mso-wrap-style:square;mso-wrap-distance-left:9pt;mso-wrap-distance-top:0;mso-wrap-distance-right:9pt;mso-wrap-distance-bottom:0;mso-position-horizontal:absolute;mso-position-horizontal-relative:text;mso-position-vertical:absolute;mso-position-vertical-relative:text" from="-1.5pt,20.25pt" to="470.25pt,21pt" o:gfxdata="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" strokecolor="#5b9bd5 [3204]" strokeweight=".5pt">
+            <v:line w14:anchorId="2CC500F9" id="Straight Connector 1" o:spid="_x0000_s1026" style="position:absolute;flip:y;z-index:251660288;visibility:visible;mso-wrap-style:square;mso-wrap-distance-left:9pt;mso-wrap-distance-top:0;mso-wrap-distance-right:9pt;mso-wrap-distance-bottom:0;mso-position-horizontal:absolute;mso-position-horizontal-relative:text;mso-position-vertical:absolute;mso-position-vertical-relative:text" from="-1.5pt,20.25pt" to="470.25pt,21pt" o:gfxdata="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" strokecolor="#5b9bd5 [3204]" strokeweight=".5pt">
               <v:stroke joinstyle="miter"/>
             </v:line>
           </w:pict>
@@ -5377,7 +5661,7 @@
         </mc:Choice>
         <mc:Fallback>
           <w:pict>
-            <v:rect w14:anchorId="4547712C" id="Rectangle 222" o:spid="_x0000_s1026" style="position:absolute;margin-left:0;margin-top:0;width:580.8pt;height:752.4pt;z-index:251659264;visibility:visible;mso-wrap-style:square;mso-width-percent:950;mso-height-percent:950;mso-wrap-distance-left:9pt;mso-wrap-distance-top:0;mso-wrap-distance-right:9pt;mso-wrap-distance-bottom:0;mso-position-horizontal:center;mso-position-horizontal-relative:page;mso-position-vertical:center;mso-position-vertical-relative:page;mso-width-percent:950;mso-height-percent:950;mso-width-relative:page;mso-height-relative:page;v-text-anchor:middle" o:gfxdata="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" filled="f" strokecolor="#747070 [1614]" strokeweight="1.25pt">
+            <v:rect w14:anchorId="200628C4" id="Rectangle 222" o:spid="_x0000_s1026" style="position:absolute;margin-left:0;margin-top:0;width:580.8pt;height:752.4pt;z-index:251659264;visibility:visible;mso-wrap-style:square;mso-width-percent:950;mso-height-percent:950;mso-wrap-distance-left:9pt;mso-wrap-distance-top:0;mso-wrap-distance-right:9pt;mso-wrap-distance-bottom:0;mso-position-horizontal:center;mso-position-horizontal-relative:page;mso-position-vertical:center;mso-position-vertical-relative:page;mso-width-percent:950;mso-height-percent:950;mso-width-relative:page;mso-height-relative:page;v-text-anchor:middle" o:gfxdata="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" filled="f" strokecolor="#747070 [1614]" strokeweight="1.25pt">
               <w10:wrap anchorx="page" anchory="page"/>
             </v:rect>
           </w:pict>
@@ -6244,8 +6528,8 @@
   </w:compat>
   <w:rsids>
     <w:rsidRoot w:val="005C1D7B"/>
+    <w:rsid w:val="00365771"/>
     <w:rsid w:val="005C1D7B"/>
-    <w:rsid w:val="00FF14A2"/>
   </w:rsids>
   <m:mathPr>
     <m:mathFont m:val="Cambria Math"/>
@@ -6970,7 +7254,7 @@
 </file>
 
 <file path=customXml/itemProps1.xml><?xml version="1.0" encoding="utf-8"?>
-<ds:datastoreItem xmlns:ds="http://schemas.openxmlformats.org/officeDocument/2006/customXml" ds:itemID="{147B0BC5-65E2-4DE9-8126-B4985FCAE555}">
+<ds:datastoreItem xmlns:ds="http://schemas.openxmlformats.org/officeDocument/2006/customXml" ds:itemID="{744E622E-E4F9-41E4-96FA-D0C5DA6824FA}">
   <ds:schemaRefs>
     <ds:schemaRef ds:uri="http://schemas.openxmlformats.org/officeDocument/2006/bibliography"/>
   </ds:schemaRefs>

</xml_diff>

<commit_message>
Updated the document to include some definitions.
</commit_message>
<xml_diff>
--- a/SRS_WeatherAP.docx
+++ b/SRS_WeatherAP.docx
@@ -1,6 +1,6 @@
 
 <file path=word/document.xml><?xml version="1.0" encoding="utf-8"?>
-<w:document xmlns:wpc="http://schemas.microsoft.com/office/word/2010/wordprocessingCanvas" xmlns:cx="http://schemas.microsoft.com/office/drawing/2014/chartex" xmlns:cx1="http://schemas.microsoft.com/office/drawing/2015/9/8/chartex" xmlns:cx2="http://schemas.microsoft.com/office/drawing/2015/10/21/chartex" xmlns:mc="http://schemas.openxmlformats.org/markup-compatibility/2006" xmlns:o="urn:schemas-microsoft-com:office:office" xmlns:r="http://schemas.openxmlformats.org/officeDocument/2006/relationships" xmlns:m="http://schemas.openxmlformats.org/officeDocument/2006/math" xmlns:v="urn:schemas-microsoft-com:vml" xmlns:wp14="http://schemas.microsoft.com/office/word/2010/wordprocessingDrawing" xmlns:wp="http://schemas.openxmlformats.org/drawingml/2006/wordprocessingDrawing" xmlns:w10="urn:schemas-microsoft-com:office:word" xmlns:w="http://schemas.openxmlformats.org/wordprocessingml/2006/main" xmlns:w14="http://schemas.microsoft.com/office/word/2010/wordml" xmlns:w15="http://schemas.microsoft.com/office/word/2012/wordml" xmlns:w16se="http://schemas.microsoft.com/office/word/2015/wordml/symex" xmlns:wpg="http://schemas.microsoft.com/office/word/2010/wordprocessingGroup" xmlns:wpi="http://schemas.microsoft.com/office/word/2010/wordprocessingInk" xmlns:wne="http://schemas.microsoft.com/office/word/2006/wordml" xmlns:wps="http://schemas.microsoft.com/office/word/2010/wordprocessingShape" mc:Ignorable="w14 w15 w16se wp14">
+<w:document xmlns:wpc="http://schemas.microsoft.com/office/word/2010/wordprocessingCanvas" xmlns:mo="http://schemas.microsoft.com/office/mac/office/2008/main" xmlns:mc="http://schemas.openxmlformats.org/markup-compatibility/2006" xmlns:mv="urn:schemas-microsoft-com:mac:vml" xmlns:o="urn:schemas-microsoft-com:office:office" xmlns:r="http://schemas.openxmlformats.org/officeDocument/2006/relationships" xmlns:m="http://schemas.openxmlformats.org/officeDocument/2006/math" xmlns:v="urn:schemas-microsoft-com:vml" xmlns:wp14="http://schemas.microsoft.com/office/word/2010/wordprocessingDrawing" xmlns:wp="http://schemas.openxmlformats.org/drawingml/2006/wordprocessingDrawing" xmlns:w10="urn:schemas-microsoft-com:office:word" xmlns:w="http://schemas.openxmlformats.org/wordprocessingml/2006/main" xmlns:w14="http://schemas.microsoft.com/office/word/2010/wordml" xmlns:w15="http://schemas.microsoft.com/office/word/2012/wordml" xmlns:wpg="http://schemas.microsoft.com/office/word/2010/wordprocessingGroup" xmlns:wpi="http://schemas.microsoft.com/office/word/2010/wordprocessingInk" xmlns:wne="http://schemas.microsoft.com/office/word/2006/wordml" xmlns:wps="http://schemas.microsoft.com/office/word/2010/wordprocessingShape" mc:Ignorable="w14 w15 wp14">
   <w:body>
     <w:p>
       <w:pPr>
@@ -525,6 +525,12 @@
     </w:p>
     <w:sdt>
       <w:sdtPr>
+        <w:rPr>
+          <w:rFonts w:asciiTheme="minorHAnsi" w:eastAsiaTheme="minorHAnsi" w:hAnsiTheme="minorHAnsi" w:cstheme="minorBidi"/>
+          <w:color w:val="auto"/>
+          <w:sz w:val="22"/>
+          <w:szCs w:val="22"/>
+        </w:rPr>
         <w:id w:val="1294176715"/>
         <w:docPartObj>
           <w:docPartGallery w:val="Table of Contents"/>
@@ -533,13 +539,9 @@
       </w:sdtPr>
       <w:sdtEndPr>
         <w:rPr>
-          <w:rFonts w:eastAsiaTheme="minorHAnsi" w:cstheme="minorBidi"/>
           <w:b/>
           <w:bCs/>
           <w:noProof/>
-          <w:color w:val="auto"/>
-          <w:sz w:val="22"/>
-          <w:szCs w:val="22"/>
         </w:rPr>
       </w:sdtEndPr>
       <w:sdtContent>
@@ -2952,7 +2954,13 @@
         <w:rPr>
           <w:rFonts w:ascii="Century Schoolbook" w:hAnsi="Century Schoolbook"/>
         </w:rPr>
-        <w:t>This document uses the dotted-numbered outline format to organize information.  There are different sections within this document to describe various kinds of information pertaining to the account creation and management system.</w:t>
+        <w:t xml:space="preserve">This document uses the dotted-numbered outline format to organize information.  There are different sections within this document to </w:t>
+      </w:r>
+      <w:r>
+        <w:rPr>
+          <w:rFonts w:ascii="Century Schoolbook" w:hAnsi="Century Schoolbook"/>
+        </w:rPr>
+        <w:t>describe the intended functionality and scope of the weather application.</w:t>
       </w:r>
     </w:p>
     <w:p>
@@ -2980,7 +2988,19 @@
           <w:rFonts w:ascii="Century Schoolbook" w:hAnsi="Century Schoolbook"/>
         </w:rPr>
         <w:tab/>
-        <w:t>This requirements document is intended for end-users and programmers of this system.</w:t>
+        <w:t xml:space="preserve">This requirements document is intended for end-users and programmers of this </w:t>
+      </w:r>
+      <w:r>
+        <w:rPr>
+          <w:rFonts w:ascii="Century Schoolbook" w:hAnsi="Century Schoolbook"/>
+        </w:rPr>
+        <w:t xml:space="preserve">software </w:t>
+      </w:r>
+      <w:r>
+        <w:rPr>
+          <w:rFonts w:ascii="Century Schoolbook" w:hAnsi="Century Schoolbook"/>
+        </w:rPr>
+        <w:t>system.</w:t>
       </w:r>
     </w:p>
     <w:p>
@@ -3053,14 +3073,26 @@
         <w:rPr>
           <w:rFonts w:ascii="Century Schoolbook" w:hAnsi="Century Schoolbook"/>
         </w:rPr>
-        <w:t>2.</w:t>
+        <w:t>2</w:t>
+      </w:r>
+      <w:r>
+        <w:rPr>
+          <w:rFonts w:ascii="Century Schoolbook" w:hAnsi="Century Schoolbook"/>
+        </w:rPr>
+        <w:t>.</w:t>
       </w:r>
       <w:r>
         <w:rPr>
           <w:rFonts w:ascii="Century Schoolbook" w:hAnsi="Century Schoolbook"/>
         </w:rPr>
         <w:tab/>
-        <w:t>Display real-time weather from user’s position.</w:t>
+        <w:t>Display real-time weather for the</w:t>
+      </w:r>
+      <w:r>
+        <w:rPr>
+          <w:rFonts w:ascii="Century Schoolbook" w:hAnsi="Century Schoolbook"/>
+        </w:rPr>
+        <w:t xml:space="preserve"> user’s position.</w:t>
       </w:r>
     </w:p>
     <w:p>
@@ -3124,18 +3156,391 @@
       </w:r>
       <w:bookmarkEnd w:id="6"/>
     </w:p>
-    <w:p>
-      <w:pPr>
-        <w:rPr>
-          <w:rFonts w:ascii="Century Schoolbook" w:hAnsi="Century Schoolbook"/>
-        </w:rPr>
-      </w:pPr>
-      <w:r>
-        <w:rPr>
-          <w:rFonts w:ascii="Century Schoolbook" w:hAnsi="Century Schoolbook"/>
-        </w:rPr>
-        <w:t>Any definitions we need</w:t>
-      </w:r>
+    <w:tbl>
+      <w:tblPr>
+        <w:tblStyle w:val="PlainTable1"/>
+        <w:tblW w:w="0" w:type="auto"/>
+        <w:tblLook w:val="04A0" w:firstRow="1" w:lastRow="0" w:firstColumn="1" w:lastColumn="0" w:noHBand="0" w:noVBand="1"/>
+      </w:tblPr>
+      <w:tblGrid>
+        <w:gridCol w:w="4675"/>
+        <w:gridCol w:w="4675"/>
+      </w:tblGrid>
+      <w:tr>
+        <w:trPr>
+          <w:cnfStyle w:val="100000000000" w:firstRow="1" w:lastRow="0" w:firstColumn="0" w:lastColumn="0" w:oddVBand="0" w:evenVBand="0" w:oddHBand="0" w:evenHBand="0" w:firstRowFirstColumn="0" w:firstRowLastColumn="0" w:lastRowFirstColumn="0" w:lastRowLastColumn="0"/>
+        </w:trPr>
+        <w:tc>
+          <w:tcPr>
+            <w:cnfStyle w:val="001000000000" w:firstRow="0" w:lastRow="0" w:firstColumn="1" w:lastColumn="0" w:oddVBand="0" w:evenVBand="0" w:oddHBand="0" w:evenHBand="0" w:firstRowFirstColumn="0" w:firstRowLastColumn="0" w:lastRowFirstColumn="0" w:lastRowLastColumn="0"/>
+            <w:tcW w:w="4675" w:type="dxa"/>
+            <w:shd w:val="clear" w:color="auto" w:fill="5B9BD5" w:themeFill="accent1"/>
+          </w:tcPr>
+          <w:p>
+            <w:pPr>
+              <w:rPr>
+                <w:rFonts w:ascii="Century Schoolbook" w:hAnsi="Century Schoolbook"/>
+              </w:rPr>
+            </w:pPr>
+            <w:r>
+              <w:rPr>
+                <w:rFonts w:ascii="Century Schoolbook" w:hAnsi="Century Schoolbook"/>
+                <w:color w:val="FFFFFF" w:themeColor="background1"/>
+              </w:rPr>
+              <w:t>Term</w:t>
+            </w:r>
+          </w:p>
+        </w:tc>
+        <w:tc>
+          <w:tcPr>
+            <w:tcW w:w="4675" w:type="dxa"/>
+            <w:shd w:val="clear" w:color="auto" w:fill="5B9BD5" w:themeFill="accent1"/>
+          </w:tcPr>
+          <w:p>
+            <w:pPr>
+              <w:cnfStyle w:val="100000000000" w:firstRow="1" w:lastRow="0" w:firstColumn="0" w:lastColumn="0" w:oddVBand="0" w:evenVBand="0" w:oddHBand="0" w:evenHBand="0" w:firstRowFirstColumn="0" w:firstRowLastColumn="0" w:lastRowFirstColumn="0" w:lastRowLastColumn="0"/>
+              <w:rPr>
+                <w:rFonts w:ascii="Century Schoolbook" w:hAnsi="Century Schoolbook"/>
+                <w:color w:val="FFFFFF" w:themeColor="background1"/>
+              </w:rPr>
+            </w:pPr>
+            <w:r>
+              <w:rPr>
+                <w:rFonts w:ascii="Century Schoolbook" w:hAnsi="Century Schoolbook"/>
+                <w:color w:val="FFFFFF" w:themeColor="background1"/>
+              </w:rPr>
+              <w:t>Definition</w:t>
+            </w:r>
+          </w:p>
+        </w:tc>
+      </w:tr>
+      <w:tr>
+        <w:trPr>
+          <w:cnfStyle w:val="000000100000" w:firstRow="0" w:lastRow="0" w:firstColumn="0" w:lastColumn="0" w:oddVBand="0" w:evenVBand="0" w:oddHBand="1" w:evenHBand="0" w:firstRowFirstColumn="0" w:firstRowLastColumn="0" w:lastRowFirstColumn="0" w:lastRowLastColumn="0"/>
+        </w:trPr>
+        <w:tc>
+          <w:tcPr>
+            <w:cnfStyle w:val="001000000000" w:firstRow="0" w:lastRow="0" w:firstColumn="1" w:lastColumn="0" w:oddVBand="0" w:evenVBand="0" w:oddHBand="0" w:evenHBand="0" w:firstRowFirstColumn="0" w:firstRowLastColumn="0" w:lastRowFirstColumn="0" w:lastRowLastColumn="0"/>
+            <w:tcW w:w="4675" w:type="dxa"/>
+          </w:tcPr>
+          <w:p>
+            <w:pPr>
+              <w:rPr>
+                <w:rFonts w:ascii="Century Schoolbook" w:hAnsi="Century Schoolbook"/>
+              </w:rPr>
+            </w:pPr>
+            <w:r>
+              <w:rPr>
+                <w:rFonts w:ascii="Century Schoolbook" w:hAnsi="Century Schoolbook"/>
+              </w:rPr>
+              <w:t>Application</w:t>
+            </w:r>
+          </w:p>
+        </w:tc>
+        <w:tc>
+          <w:tcPr>
+            <w:tcW w:w="4675" w:type="dxa"/>
+          </w:tcPr>
+          <w:p>
+            <w:pPr>
+              <w:cnfStyle w:val="000000100000" w:firstRow="0" w:lastRow="0" w:firstColumn="0" w:lastColumn="0" w:oddVBand="0" w:evenVBand="0" w:oddHBand="1" w:evenHBand="0" w:firstRowFirstColumn="0" w:firstRowLastColumn="0" w:lastRowFirstColumn="0" w:lastRowLastColumn="0"/>
+              <w:rPr>
+                <w:rFonts w:ascii="Century Schoolbook" w:hAnsi="Century Schoolbook"/>
+              </w:rPr>
+            </w:pPr>
+            <w:r>
+              <w:rPr>
+                <w:rFonts w:ascii="Century Schoolbook" w:hAnsi="Century Schoolbook"/>
+              </w:rPr>
+              <w:t>The software system in question to be developed.</w:t>
+            </w:r>
+          </w:p>
+        </w:tc>
+      </w:tr>
+      <w:tr>
+        <w:tc>
+          <w:tcPr>
+            <w:cnfStyle w:val="001000000000" w:firstRow="0" w:lastRow="0" w:firstColumn="1" w:lastColumn="0" w:oddVBand="0" w:evenVBand="0" w:oddHBand="0" w:evenHBand="0" w:firstRowFirstColumn="0" w:firstRowLastColumn="0" w:lastRowFirstColumn="0" w:lastRowLastColumn="0"/>
+            <w:tcW w:w="4675" w:type="dxa"/>
+          </w:tcPr>
+          <w:p>
+            <w:pPr>
+              <w:rPr>
+                <w:rFonts w:ascii="Century Schoolbook" w:hAnsi="Century Schoolbook"/>
+                <w:color w:val="000000" w:themeColor="text1"/>
+              </w:rPr>
+            </w:pPr>
+            <w:r>
+              <w:rPr>
+                <w:rFonts w:ascii="Century Schoolbook" w:hAnsi="Century Schoolbook"/>
+              </w:rPr>
+              <w:t>API</w:t>
+            </w:r>
+          </w:p>
+        </w:tc>
+        <w:tc>
+          <w:tcPr>
+            <w:tcW w:w="4675" w:type="dxa"/>
+          </w:tcPr>
+          <w:p>
+            <w:pPr>
+              <w:cnfStyle w:val="000000000000" w:firstRow="0" w:lastRow="0" w:firstColumn="0" w:lastColumn="0" w:oddVBand="0" w:evenVBand="0" w:oddHBand="0" w:evenHBand="0" w:firstRowFirstColumn="0" w:firstRowLastColumn="0" w:lastRowFirstColumn="0" w:lastRowLastColumn="0"/>
+              <w:rPr>
+                <w:rFonts w:ascii="Century Schoolbook" w:hAnsi="Century Schoolbook"/>
+              </w:rPr>
+            </w:pPr>
+            <w:r>
+              <w:rPr>
+                <w:rFonts w:ascii="Century Schoolbook" w:hAnsi="Century Schoolbook"/>
+              </w:rPr>
+              <w:t xml:space="preserve">Application programming interface. In this instance, refers </w:t>
+            </w:r>
+            <w:r>
+              <w:rPr>
+                <w:rFonts w:ascii="Century Schoolbook" w:hAnsi="Century Schoolbook"/>
+              </w:rPr>
+              <w:t>to the interface</w:t>
+            </w:r>
+            <w:r>
+              <w:rPr>
+                <w:rFonts w:ascii="Century Schoolbook" w:hAnsi="Century Schoolbook"/>
+              </w:rPr>
+              <w:t>s</w:t>
+            </w:r>
+            <w:r>
+              <w:rPr>
+                <w:rFonts w:ascii="Century Schoolbook" w:hAnsi="Century Schoolbook"/>
+              </w:rPr>
+              <w:t xml:space="preserve"> used by the application to make calls to external libraries.</w:t>
+            </w:r>
+          </w:p>
+        </w:tc>
+      </w:tr>
+      <w:tr>
+        <w:trPr>
+          <w:cnfStyle w:val="000000100000" w:firstRow="0" w:lastRow="0" w:firstColumn="0" w:lastColumn="0" w:oddVBand="0" w:evenVBand="0" w:oddHBand="1" w:evenHBand="0" w:firstRowFirstColumn="0" w:firstRowLastColumn="0" w:lastRowFirstColumn="0" w:lastRowLastColumn="0"/>
+        </w:trPr>
+        <w:tc>
+          <w:tcPr>
+            <w:cnfStyle w:val="001000000000" w:firstRow="0" w:lastRow="0" w:firstColumn="1" w:lastColumn="0" w:oddVBand="0" w:evenVBand="0" w:oddHBand="0" w:evenHBand="0" w:firstRowFirstColumn="0" w:firstRowLastColumn="0" w:lastRowFirstColumn="0" w:lastRowLastColumn="0"/>
+            <w:tcW w:w="4675" w:type="dxa"/>
+          </w:tcPr>
+          <w:p>
+            <w:pPr>
+              <w:rPr>
+                <w:rFonts w:ascii="Century Schoolbook" w:hAnsi="Century Schoolbook"/>
+              </w:rPr>
+            </w:pPr>
+            <w:r>
+              <w:rPr>
+                <w:rFonts w:ascii="Century Schoolbook" w:hAnsi="Century Schoolbook"/>
+              </w:rPr>
+              <w:t>GPS</w:t>
+            </w:r>
+          </w:p>
+        </w:tc>
+        <w:tc>
+          <w:tcPr>
+            <w:tcW w:w="4675" w:type="dxa"/>
+          </w:tcPr>
+          <w:p>
+            <w:pPr>
+              <w:cnfStyle w:val="000000100000" w:firstRow="0" w:lastRow="0" w:firstColumn="0" w:lastColumn="0" w:oddVBand="0" w:evenVBand="0" w:oddHBand="1" w:evenHBand="0" w:firstRowFirstColumn="0" w:firstRowLastColumn="0" w:lastRowFirstColumn="0" w:lastRowLastColumn="0"/>
+              <w:rPr>
+                <w:rFonts w:ascii="Century Schoolbook" w:hAnsi="Century Schoolbook"/>
+              </w:rPr>
+            </w:pPr>
+            <w:r>
+              <w:rPr>
+                <w:rFonts w:ascii="Century Schoolbook" w:hAnsi="Century Schoolbook"/>
+              </w:rPr>
+              <w:t>Global Positioning System. The application will use this aspect of the android device to determine the user’s location for weather data retrieval.</w:t>
+            </w:r>
+          </w:p>
+        </w:tc>
+      </w:tr>
+      <w:tr>
+        <w:trPr>
+          <w:trHeight w:val="305"/>
+        </w:trPr>
+        <w:tc>
+          <w:tcPr>
+            <w:cnfStyle w:val="001000000000" w:firstRow="0" w:lastRow="0" w:firstColumn="1" w:lastColumn="0" w:oddVBand="0" w:evenVBand="0" w:oddHBand="0" w:evenHBand="0" w:firstRowFirstColumn="0" w:firstRowLastColumn="0" w:lastRowFirstColumn="0" w:lastRowLastColumn="0"/>
+            <w:tcW w:w="4675" w:type="dxa"/>
+          </w:tcPr>
+          <w:p>
+            <w:pPr>
+              <w:rPr>
+                <w:rFonts w:ascii="Century Schoolbook" w:hAnsi="Century Schoolbook"/>
+              </w:rPr>
+            </w:pPr>
+            <w:r>
+              <w:rPr>
+                <w:rFonts w:ascii="Century Schoolbook" w:hAnsi="Century Schoolbook"/>
+              </w:rPr>
+              <w:t>User</w:t>
+            </w:r>
+          </w:p>
+        </w:tc>
+        <w:tc>
+          <w:tcPr>
+            <w:tcW w:w="4675" w:type="dxa"/>
+          </w:tcPr>
+          <w:p>
+            <w:pPr>
+              <w:cnfStyle w:val="000000000000" w:firstRow="0" w:lastRow="0" w:firstColumn="0" w:lastColumn="0" w:oddVBand="0" w:evenVBand="0" w:oddHBand="0" w:evenHBand="0" w:firstRowFirstColumn="0" w:firstRowLastColumn="0" w:lastRowFirstColumn="0" w:lastRowLastColumn="0"/>
+              <w:rPr>
+                <w:rFonts w:ascii="Century Schoolbook" w:hAnsi="Century Schoolbook"/>
+              </w:rPr>
+            </w:pPr>
+            <w:r>
+              <w:rPr>
+                <w:rFonts w:ascii="Century Schoolbook" w:hAnsi="Century Schoolbook"/>
+              </w:rPr>
+              <w:t xml:space="preserve">The user of </w:t>
+            </w:r>
+            <w:r>
+              <w:rPr>
+                <w:rFonts w:ascii="Century Schoolbook" w:hAnsi="Century Schoolbook"/>
+              </w:rPr>
+              <w:t>the application.</w:t>
+            </w:r>
+          </w:p>
+        </w:tc>
+      </w:tr>
+      <w:tr>
+        <w:trPr>
+          <w:cnfStyle w:val="000000100000" w:firstRow="0" w:lastRow="0" w:firstColumn="0" w:lastColumn="0" w:oddVBand="0" w:evenVBand="0" w:oddHBand="1" w:evenHBand="0" w:firstRowFirstColumn="0" w:firstRowLastColumn="0" w:lastRowFirstColumn="0" w:lastRowLastColumn="0"/>
+          <w:trHeight w:val="746"/>
+        </w:trPr>
+        <w:tc>
+          <w:tcPr>
+            <w:cnfStyle w:val="001000000000" w:firstRow="0" w:lastRow="0" w:firstColumn="1" w:lastColumn="0" w:oddVBand="0" w:evenVBand="0" w:oddHBand="0" w:evenHBand="0" w:firstRowFirstColumn="0" w:firstRowLastColumn="0" w:lastRowFirstColumn="0" w:lastRowLastColumn="0"/>
+            <w:tcW w:w="4675" w:type="dxa"/>
+          </w:tcPr>
+          <w:p>
+            <w:pPr>
+              <w:rPr>
+                <w:rFonts w:ascii="Century Schoolbook" w:hAnsi="Century Schoolbook"/>
+              </w:rPr>
+            </w:pPr>
+            <w:r>
+              <w:rPr>
+                <w:rFonts w:ascii="Century Schoolbook" w:hAnsi="Century Schoolbook"/>
+              </w:rPr>
+              <w:lastRenderedPageBreak/>
+              <w:t>Android Device</w:t>
+            </w:r>
+          </w:p>
+        </w:tc>
+        <w:tc>
+          <w:tcPr>
+            <w:tcW w:w="4675" w:type="dxa"/>
+          </w:tcPr>
+          <w:p>
+            <w:pPr>
+              <w:cnfStyle w:val="000000100000" w:firstRow="0" w:lastRow="0" w:firstColumn="0" w:lastColumn="0" w:oddVBand="0" w:evenVBand="0" w:oddHBand="1" w:evenHBand="0" w:firstRowFirstColumn="0" w:firstRowLastColumn="0" w:lastRowFirstColumn="0" w:lastRowLastColumn="0"/>
+              <w:rPr>
+                <w:rFonts w:ascii="Century Schoolbook" w:hAnsi="Century Schoolbook"/>
+              </w:rPr>
+            </w:pPr>
+            <w:r>
+              <w:rPr>
+                <w:rFonts w:ascii="Century Schoolbook" w:hAnsi="Century Schoolbook"/>
+              </w:rPr>
+              <w:t>A mobile device running the Android operating system. T</w:t>
+            </w:r>
+            <w:r>
+              <w:rPr>
+                <w:rFonts w:ascii="Century Schoolbook" w:hAnsi="Century Schoolbook"/>
+              </w:rPr>
+              <w:t>he application will be</w:t>
+            </w:r>
+            <w:r>
+              <w:rPr>
+                <w:rFonts w:ascii="Century Schoolbook" w:hAnsi="Century Schoolbook"/>
+              </w:rPr>
+              <w:t xml:space="preserve"> built with this operating system in mind.</w:t>
+            </w:r>
+          </w:p>
+        </w:tc>
+      </w:tr>
+      <w:tr>
+        <w:trPr>
+          <w:trHeight w:val="746"/>
+        </w:trPr>
+        <w:tc>
+          <w:tcPr>
+            <w:cnfStyle w:val="001000000000" w:firstRow="0" w:lastRow="0" w:firstColumn="1" w:lastColumn="0" w:oddVBand="0" w:evenVBand="0" w:oddHBand="0" w:evenHBand="0" w:firstRowFirstColumn="0" w:firstRowLastColumn="0" w:lastRowFirstColumn="0" w:lastRowLastColumn="0"/>
+            <w:tcW w:w="4675" w:type="dxa"/>
+          </w:tcPr>
+          <w:p>
+            <w:pPr>
+              <w:rPr>
+                <w:rFonts w:ascii="Century Schoolbook" w:hAnsi="Century Schoolbook"/>
+              </w:rPr>
+            </w:pPr>
+            <w:proofErr w:type="spellStart"/>
+            <w:r>
+              <w:rPr>
+                <w:rFonts w:ascii="Century Schoolbook" w:hAnsi="Century Schoolbook"/>
+              </w:rPr>
+              <w:t>Open</w:t>
+            </w:r>
+            <w:r>
+              <w:rPr>
+                <w:rFonts w:ascii="Century Schoolbook" w:hAnsi="Century Schoolbook"/>
+              </w:rPr>
+              <w:t>WeatherMa</w:t>
+            </w:r>
+            <w:r>
+              <w:rPr>
+                <w:rFonts w:ascii="Century Schoolbook" w:hAnsi="Century Schoolbook"/>
+              </w:rPr>
+              <w:t>p</w:t>
+            </w:r>
+            <w:proofErr w:type="spellEnd"/>
+            <w:r>
+              <w:rPr>
+                <w:rFonts w:ascii="Century Schoolbook" w:hAnsi="Century Schoolbook"/>
+              </w:rPr>
+              <w:t xml:space="preserve"> API</w:t>
+            </w:r>
+          </w:p>
+        </w:tc>
+        <w:tc>
+          <w:tcPr>
+            <w:tcW w:w="4675" w:type="dxa"/>
+          </w:tcPr>
+          <w:p>
+            <w:pPr>
+              <w:cnfStyle w:val="000000000000" w:firstRow="0" w:lastRow="0" w:firstColumn="0" w:lastColumn="0" w:oddVBand="0" w:evenVBand="0" w:oddHBand="0" w:evenHBand="0" w:firstRowFirstColumn="0" w:firstRowLastColumn="0" w:lastRowFirstColumn="0" w:lastRowLastColumn="0"/>
+              <w:rPr>
+                <w:rFonts w:ascii="Century Schoolbook" w:hAnsi="Century Schoolbook"/>
+              </w:rPr>
+            </w:pPr>
+            <w:r>
+              <w:rPr>
+                <w:rFonts w:ascii="Century Schoolbook" w:hAnsi="Century Schoolbook"/>
+              </w:rPr>
+              <w:t>A specific API to be used to gather weather information. Information retrieved consists of</w:t>
+            </w:r>
+            <w:r>
+              <w:rPr>
+                <w:rFonts w:ascii="Century Schoolbook" w:hAnsi="Century Schoolbook"/>
+              </w:rPr>
+              <w:t xml:space="preserve"> the type of current weather (rain, sunny, snowing, etc.) as well as current temperature, high and low temperatures, and current level of humidity.</w:t>
+            </w:r>
+          </w:p>
+        </w:tc>
+      </w:tr>
+    </w:tbl>
+    <w:p>
+      <w:pPr>
+        <w:rPr>
+          <w:rFonts w:ascii="Century Schoolbook" w:hAnsi="Century Schoolbook"/>
+        </w:rPr>
+      </w:pPr>
       <w:r>
         <w:rPr>
           <w:rFonts w:ascii="Century Schoolbook" w:hAnsi="Century Schoolbook"/>
@@ -3333,7 +3738,13 @@
         <w:rPr>
           <w:rFonts w:ascii="Century Schoolbook" w:hAnsi="Century Schoolbook"/>
         </w:rPr>
-        <w:t>The system is designed with average web users in mind. So, the user is expected to have basic knowledge on how to operate a computer/laptop/phone/tablet.</w:t>
+        <w:t>The system is designed with average web users in mind. So, the user is expected to have basic knowledge on how to operate</w:t>
+      </w:r>
+      <w:r>
+        <w:rPr>
+          <w:rFonts w:ascii="Century Schoolbook" w:hAnsi="Century Schoolbook"/>
+        </w:rPr>
+        <w:t xml:space="preserve"> a computer/laptop/phone/tablet, as well as have basic familiarity with how to install and use an Android operation.</w:t>
       </w:r>
     </w:p>
     <w:p>
@@ -3369,6 +3780,12 @@
         </w:rPr>
         <w:t>The service can be used by anyone with an android device and internet connectivity.</w:t>
       </w:r>
+      <w:r>
+        <w:rPr>
+          <w:rFonts w:ascii="Century Schoolbook" w:hAnsi="Century Schoolbook"/>
+        </w:rPr>
+        <w:t xml:space="preserve"> Users can download the application and begin using the service to receive weather data based on location.</w:t>
+      </w:r>
     </w:p>
     <w:p>
       <w:pPr>
@@ -3401,7 +3818,13 @@
         <w:rPr>
           <w:rFonts w:ascii="Century Schoolbook" w:hAnsi="Century Schoolbook"/>
         </w:rPr>
-        <w:t xml:space="preserve">The user must have an android device with an active internet connection. </w:t>
+        <w:t>The user must have an android device with</w:t>
+      </w:r>
+      <w:r>
+        <w:rPr>
+          <w:rFonts w:ascii="Century Schoolbook" w:hAnsi="Century Schoolbook"/>
+        </w:rPr>
+        <w:t xml:space="preserve"> an active internet connection to use the software.</w:t>
       </w:r>
     </w:p>
     <w:p>
@@ -3472,9 +3895,10 @@
       <w:r>
         <w:rPr>
           <w:noProof/>
+          <w:lang w:eastAsia="zh-CN"/>
         </w:rPr>
         <w:drawing>
-          <wp:anchor distT="0" distB="0" distL="114300" distR="114300" simplePos="0" relativeHeight="251658240" behindDoc="1" locked="0" layoutInCell="1" allowOverlap="1" wp14:anchorId="278842CC" wp14:editId="31776281">
+          <wp:anchor distT="0" distB="0" distL="114300" distR="114300" simplePos="0" relativeHeight="251658240" behindDoc="1" locked="0" layoutInCell="1" allowOverlap="1" wp14:anchorId="2E3B10B6" wp14:editId="2AFCD176">
             <wp:simplePos x="0" y="0"/>
             <wp:positionH relativeFrom="column">
               <wp:posOffset>4495165</wp:posOffset>
@@ -3765,14 +4189,26 @@
           <w:rFonts w:ascii="Century Schoolbook" w:hAnsi="Century Schoolbook"/>
         </w:rPr>
         <w:tab/>
-        <w:t xml:space="preserve">The Android application uses the position to fetch real-time weather information using </w:t>
+        <w:t>The Android application uses the position to fetch real-time weather info</w:t>
+      </w:r>
+      <w:r>
+        <w:rPr>
+          <w:rFonts w:ascii="Century Schoolbook" w:hAnsi="Century Schoolbook"/>
+        </w:rPr>
+        <w:t xml:space="preserve">rmation using </w:t>
       </w:r>
       <w:proofErr w:type="spellStart"/>
       <w:r>
         <w:rPr>
           <w:rFonts w:ascii="Century Schoolbook" w:hAnsi="Century Schoolbook"/>
         </w:rPr>
-        <w:t>OpenWeatherApp</w:t>
+        <w:t>OpenWeatherMa</w:t>
+      </w:r>
+      <w:r>
+        <w:rPr>
+          <w:rFonts w:ascii="Century Schoolbook" w:hAnsi="Century Schoolbook"/>
+        </w:rPr>
+        <w:t>p</w:t>
       </w:r>
       <w:proofErr w:type="spellEnd"/>
       <w:r>
@@ -4089,15 +4525,16 @@
         <w:rPr>
           <w:rFonts w:ascii="Century Schoolbook" w:hAnsi="Century Schoolbook"/>
           <w:noProof/>
+          <w:lang w:eastAsia="zh-CN"/>
         </w:rPr>
         <w:drawing>
-          <wp:anchor distT="0" distB="0" distL="114300" distR="114300" simplePos="0" relativeHeight="251662336" behindDoc="1" locked="0" layoutInCell="1" allowOverlap="1" wp14:anchorId="7EB68D46" wp14:editId="3C56C28C">
+          <wp:anchor distT="0" distB="0" distL="114300" distR="114300" simplePos="0" relativeHeight="251662336" behindDoc="1" locked="0" layoutInCell="1" allowOverlap="1" wp14:anchorId="3FFC7050" wp14:editId="1D696D1C">
             <wp:simplePos x="0" y="0"/>
             <wp:positionH relativeFrom="column">
-              <wp:posOffset>4564380</wp:posOffset>
+              <wp:posOffset>4744183</wp:posOffset>
             </wp:positionH>
             <wp:positionV relativeFrom="paragraph">
-              <wp:posOffset>71755</wp:posOffset>
+              <wp:posOffset>58469</wp:posOffset>
             </wp:positionV>
             <wp:extent cx="1272539" cy="2464821"/>
             <wp:effectExtent l="0" t="0" r="4445" b="0"/>
@@ -4190,7 +4627,19 @@
         <w:rPr>
           <w:rFonts w:ascii="Century Schoolbook" w:hAnsi="Century Schoolbook"/>
         </w:rPr>
-        <w:t xml:space="preserve">The ap will allow the user to select a city from a </w:t>
+        <w:t>The ap</w:t>
+      </w:r>
+      <w:r>
+        <w:rPr>
+          <w:rFonts w:ascii="Century Schoolbook" w:hAnsi="Century Schoolbook"/>
+        </w:rPr>
+        <w:t>plication</w:t>
+      </w:r>
+      <w:r>
+        <w:rPr>
+          <w:rFonts w:ascii="Century Schoolbook" w:hAnsi="Century Schoolbook"/>
+        </w:rPr>
+        <w:t xml:space="preserve"> will allow the user to select a city from a </w:t>
       </w:r>
       <w:proofErr w:type="spellStart"/>
       <w:r>
@@ -4383,14 +4832,26 @@
           <w:rFonts w:ascii="Century Schoolbook" w:hAnsi="Century Schoolbook"/>
         </w:rPr>
         <w:tab/>
-        <w:t xml:space="preserve">The Android application uses the CITY to fetch real-time weather information using </w:t>
+        <w:t>The Android application uses the CITY to fetch real-time weather</w:t>
+      </w:r>
+      <w:r>
+        <w:rPr>
+          <w:rFonts w:ascii="Century Schoolbook" w:hAnsi="Century Schoolbook"/>
+        </w:rPr>
+        <w:t xml:space="preserve"> information using </w:t>
       </w:r>
       <w:proofErr w:type="spellStart"/>
       <w:r>
         <w:rPr>
           <w:rFonts w:ascii="Century Schoolbook" w:hAnsi="Century Schoolbook"/>
         </w:rPr>
-        <w:t>OpenWeatherApp</w:t>
+        <w:t>OpenWeatherMa</w:t>
+      </w:r>
+      <w:r>
+        <w:rPr>
+          <w:rFonts w:ascii="Century Schoolbook" w:hAnsi="Century Schoolbook"/>
+        </w:rPr>
+        <w:t>p</w:t>
       </w:r>
       <w:proofErr w:type="spellEnd"/>
       <w:r>
@@ -4414,9 +4875,10 @@
         <w:rPr>
           <w:rFonts w:ascii="Century Schoolbook" w:hAnsi="Century Schoolbook"/>
           <w:noProof/>
+          <w:lang w:eastAsia="zh-CN"/>
         </w:rPr>
         <w:drawing>
-          <wp:anchor distT="0" distB="0" distL="114300" distR="114300" simplePos="0" relativeHeight="251660288" behindDoc="1" locked="0" layoutInCell="1" allowOverlap="1" wp14:anchorId="7263E3FC" wp14:editId="7D2E1F06">
+          <wp:anchor distT="0" distB="0" distL="114300" distR="114300" simplePos="0" relativeHeight="251660288" behindDoc="1" locked="0" layoutInCell="1" allowOverlap="1" wp14:anchorId="4D30D0DC" wp14:editId="64C96189">
             <wp:simplePos x="0" y="0"/>
             <wp:positionH relativeFrom="column">
               <wp:posOffset>4619625</wp:posOffset>
@@ -4516,8 +4978,6 @@
         </w:rPr>
       </w:pPr>
       <w:bookmarkStart w:id="19" w:name="_Toc474586344"/>
-      <w:bookmarkStart w:id="20" w:name="_GoBack"/>
-      <w:bookmarkEnd w:id="20"/>
     </w:p>
     <w:p/>
     <w:p>
@@ -4553,7 +5013,7 @@
       <w:pPr>
         <w:pStyle w:val="Heading3"/>
       </w:pPr>
-      <w:bookmarkStart w:id="21" w:name="_Toc474586345"/>
+      <w:bookmarkStart w:id="20" w:name="_Toc474586345"/>
       <w:r>
         <w:t>3.1</w:t>
       </w:r>
@@ -4561,7 +5021,7 @@
         <w:tab/>
         <w:t>Use Case 4:</w:t>
       </w:r>
-      <w:bookmarkEnd w:id="21"/>
+      <w:bookmarkEnd w:id="20"/>
     </w:p>
     <w:p>
       <w:pPr>
@@ -4732,7 +5192,13 @@
         <w:rPr>
           <w:rFonts w:ascii="Century Schoolbook" w:hAnsi="Century Schoolbook"/>
         </w:rPr>
-        <w:t>OpenWeatherApp</w:t>
+        <w:t>OpenWeatherMa</w:t>
+      </w:r>
+      <w:r>
+        <w:rPr>
+          <w:rFonts w:ascii="Century Schoolbook" w:hAnsi="Century Schoolbook"/>
+        </w:rPr>
+        <w:t>p</w:t>
       </w:r>
       <w:proofErr w:type="spellEnd"/>
       <w:r>
@@ -4783,9 +5249,10 @@
         <w:rPr>
           <w:rFonts w:ascii="Century Schoolbook" w:hAnsi="Century Schoolbook"/>
           <w:noProof/>
+          <w:lang w:eastAsia="zh-CN"/>
         </w:rPr>
         <w:drawing>
-          <wp:anchor distT="0" distB="0" distL="114300" distR="114300" simplePos="0" relativeHeight="251661312" behindDoc="1" locked="0" layoutInCell="1" allowOverlap="1" wp14:anchorId="27CB6A27" wp14:editId="41B41A3B">
+          <wp:anchor distT="0" distB="0" distL="114300" distR="114300" simplePos="0" relativeHeight="251661312" behindDoc="1" locked="0" layoutInCell="1" allowOverlap="1" wp14:anchorId="1CAFA7E7" wp14:editId="19C9084F">
             <wp:simplePos x="0" y="0"/>
             <wp:positionH relativeFrom="column">
               <wp:posOffset>4628515</wp:posOffset>
@@ -4911,7 +5378,7 @@
       <w:pPr>
         <w:pStyle w:val="Heading3"/>
       </w:pPr>
-      <w:bookmarkStart w:id="22" w:name="_Toc474586346"/>
+      <w:bookmarkStart w:id="21" w:name="_Toc474586346"/>
       <w:r>
         <w:t>3.</w:t>
       </w:r>
@@ -4931,7 +5398,7 @@
       <w:r>
         <w:t>:</w:t>
       </w:r>
-      <w:bookmarkEnd w:id="22"/>
+      <w:bookmarkEnd w:id="21"/>
     </w:p>
     <w:p>
       <w:pPr>
@@ -5119,7 +5586,13 @@
         <w:rPr>
           <w:rFonts w:ascii="Century Schoolbook" w:hAnsi="Century Schoolbook"/>
         </w:rPr>
-        <w:t>OpenWeatherApp</w:t>
+        <w:t>OpenWeatherMa</w:t>
+      </w:r>
+      <w:r>
+        <w:rPr>
+          <w:rFonts w:ascii="Century Schoolbook" w:hAnsi="Century Schoolbook"/>
+        </w:rPr>
+        <w:t>p</w:t>
       </w:r>
       <w:proofErr w:type="spellEnd"/>
       <w:r>
@@ -5138,13 +5611,7 @@
         <w:rPr>
           <w:rFonts w:ascii="Century Schoolbook" w:hAnsi="Century Schoolbook"/>
         </w:rPr>
-        <w:t xml:space="preserve"> not receive a</w:t>
-      </w:r>
-      <w:r>
-        <w:rPr>
-          <w:rFonts w:ascii="Century Schoolbook" w:hAnsi="Century Schoolbook"/>
-        </w:rPr>
-        <w:t>n unexpected reply or no usable data within the reply</w:t>
+        <w:t xml:space="preserve"> not receive an unexpected reply or no usable data within the reply</w:t>
       </w:r>
     </w:p>
     <w:p>
@@ -5225,30 +5692,42 @@
       <w:r>
         <w:t xml:space="preserve"> </w:t>
       </w:r>
-      <w:bookmarkStart w:id="23" w:name="_Toc474586347"/>
+      <w:bookmarkStart w:id="22" w:name="_Toc474586347"/>
       <w:r>
         <w:t>IV. Non Functional Requirements</w:t>
       </w:r>
-      <w:bookmarkEnd w:id="23"/>
-    </w:p>
-    <w:p>
-      <w:pPr>
-        <w:rPr>
-          <w:rFonts w:ascii="Century Schoolbook" w:hAnsi="Century Schoolbook"/>
-        </w:rPr>
-      </w:pPr>
-      <w:r>
-        <w:rPr>
-          <w:rFonts w:ascii="Century Schoolbook" w:hAnsi="Century Schoolbook"/>
-        </w:rPr>
-        <w:t>The ap will have background images to match the current weather status.</w:t>
+      <w:bookmarkEnd w:id="22"/>
+    </w:p>
+    <w:p>
+      <w:pPr>
+        <w:rPr>
+          <w:rFonts w:ascii="Century Schoolbook" w:hAnsi="Century Schoolbook"/>
+        </w:rPr>
+      </w:pPr>
+      <w:r>
+        <w:rPr>
+          <w:rFonts w:ascii="Century Schoolbook" w:hAnsi="Century Schoolbook"/>
+        </w:rPr>
+        <w:t>The ap</w:t>
+      </w:r>
+      <w:r>
+        <w:rPr>
+          <w:rFonts w:ascii="Century Schoolbook" w:hAnsi="Century Schoolbook"/>
+        </w:rPr>
+        <w:t>plication</w:t>
+      </w:r>
+      <w:r>
+        <w:rPr>
+          <w:rFonts w:ascii="Century Schoolbook" w:hAnsi="Century Schoolbook"/>
+        </w:rPr>
+        <w:t xml:space="preserve"> will have background images to match the current weather status.</w:t>
       </w:r>
     </w:p>
     <w:p>
       <w:pPr>
         <w:pStyle w:val="Heading2"/>
       </w:pPr>
-      <w:bookmarkStart w:id="24" w:name="_Toc474586348"/>
+      <w:bookmarkStart w:id="23" w:name="_Toc474586348"/>
       <w:r>
         <w:t>1.</w:t>
       </w:r>
@@ -5256,19 +5735,51 @@
         <w:tab/>
         <w:t>Reliability:</w:t>
       </w:r>
-      <w:bookmarkEnd w:id="24"/>
-    </w:p>
-    <w:p>
-      <w:pPr>
-        <w:rPr>
-          <w:rFonts w:ascii="Century Schoolbook" w:hAnsi="Century Schoolbook"/>
-        </w:rPr>
-      </w:pPr>
-      <w:r>
-        <w:rPr>
-          <w:rFonts w:ascii="Century Schoolbook" w:hAnsi="Century Schoolbook"/>
-        </w:rPr>
-        <w:t>The ap shall return the current weather information for the location requested.</w:t>
+      <w:bookmarkEnd w:id="23"/>
+    </w:p>
+    <w:p>
+      <w:pPr>
+        <w:rPr>
+          <w:rFonts w:ascii="Century Schoolbook" w:hAnsi="Century Schoolbook"/>
+        </w:rPr>
+      </w:pPr>
+      <w:r>
+        <w:rPr>
+          <w:rFonts w:ascii="Century Schoolbook" w:hAnsi="Century Schoolbook"/>
+        </w:rPr>
+        <w:t>The ap</w:t>
+      </w:r>
+      <w:r>
+        <w:rPr>
+          <w:rFonts w:ascii="Century Schoolbook" w:hAnsi="Century Schoolbook"/>
+        </w:rPr>
+        <w:t>plication</w:t>
+      </w:r>
+      <w:r>
+        <w:rPr>
+          <w:rFonts w:ascii="Century Schoolbook" w:hAnsi="Century Schoolbook"/>
+        </w:rPr>
+        <w:t xml:space="preserve"> shall return the current weather informa</w:t>
+      </w:r>
+      <w:r>
+        <w:rPr>
+          <w:rFonts w:ascii="Century Schoolbook" w:hAnsi="Century Schoolbook"/>
+        </w:rPr>
+        <w:t xml:space="preserve">tion for the location requested using the </w:t>
+      </w:r>
+      <w:proofErr w:type="spellStart"/>
+      <w:r>
+        <w:rPr>
+          <w:rFonts w:ascii="Century Schoolbook" w:hAnsi="Century Schoolbook"/>
+        </w:rPr>
+        <w:t>OpenWeatherMap</w:t>
+      </w:r>
+      <w:proofErr w:type="spellEnd"/>
+      <w:r>
+        <w:rPr>
+          <w:rFonts w:ascii="Century Schoolbook" w:hAnsi="Century Schoolbook"/>
+        </w:rPr>
+        <w:t xml:space="preserve"> API.</w:t>
       </w:r>
     </w:p>
     <w:p>
@@ -5282,7 +5793,7 @@
       <w:pPr>
         <w:pStyle w:val="Heading2"/>
       </w:pPr>
-      <w:bookmarkStart w:id="25" w:name="_Toc474586349"/>
+      <w:bookmarkStart w:id="24" w:name="_Toc474586349"/>
       <w:r>
         <w:t>2.</w:t>
       </w:r>
@@ -5290,19 +5801,43 @@
         <w:tab/>
         <w:t>Robustness:</w:t>
       </w:r>
-      <w:bookmarkEnd w:id="25"/>
-    </w:p>
-    <w:p>
-      <w:pPr>
-        <w:rPr>
-          <w:rFonts w:ascii="Century Schoolbook" w:hAnsi="Century Schoolbook"/>
-        </w:rPr>
-      </w:pPr>
-      <w:r>
-        <w:rPr>
-          <w:rFonts w:ascii="Century Schoolbook" w:hAnsi="Century Schoolbook"/>
-        </w:rPr>
-        <w:t xml:space="preserve">The ap shall display errors in the event no internet connection, no GPS signal available, or if the weather information is unavailable for the location requested. </w:t>
+      <w:bookmarkEnd w:id="24"/>
+    </w:p>
+    <w:p>
+      <w:pPr>
+        <w:rPr>
+          <w:rFonts w:ascii="Century Schoolbook" w:hAnsi="Century Schoolbook"/>
+        </w:rPr>
+      </w:pPr>
+      <w:r>
+        <w:rPr>
+          <w:rFonts w:ascii="Century Schoolbook" w:hAnsi="Century Schoolbook"/>
+        </w:rPr>
+        <w:t>The ap</w:t>
+      </w:r>
+      <w:r>
+        <w:rPr>
+          <w:rFonts w:ascii="Century Schoolbook" w:hAnsi="Century Schoolbook"/>
+        </w:rPr>
+        <w:t>plication</w:t>
+      </w:r>
+      <w:r>
+        <w:rPr>
+          <w:rFonts w:ascii="Century Schoolbook" w:hAnsi="Century Schoolbook"/>
+        </w:rPr>
+        <w:t xml:space="preserve"> shall display errors in the event</w:t>
+      </w:r>
+      <w:r>
+        <w:rPr>
+          <w:rFonts w:ascii="Century Schoolbook" w:hAnsi="Century Schoolbook"/>
+        </w:rPr>
+        <w:t xml:space="preserve"> of</w:t>
+      </w:r>
+      <w:r>
+        <w:rPr>
+          <w:rFonts w:ascii="Century Schoolbook" w:hAnsi="Century Schoolbook"/>
+        </w:rPr>
+        <w:t xml:space="preserve"> no internet connection, no GPS signal available, or if the weather information is unavailable for the location requested. </w:t>
       </w:r>
     </w:p>
     <w:p>
@@ -5316,7 +5851,7 @@
       <w:pPr>
         <w:pStyle w:val="Heading2"/>
       </w:pPr>
-      <w:bookmarkStart w:id="26" w:name="_Toc474586350"/>
+      <w:bookmarkStart w:id="25" w:name="_Toc474586350"/>
       <w:r>
         <w:t>3.</w:t>
       </w:r>
@@ -5324,7 +5859,7 @@
         <w:tab/>
         <w:t>Maintainability</w:t>
       </w:r>
-      <w:bookmarkEnd w:id="26"/>
+      <w:bookmarkEnd w:id="25"/>
       <w:r>
         <w:t xml:space="preserve"> </w:t>
       </w:r>
@@ -5339,7 +5874,43 @@
         <w:rPr>
           <w:rFonts w:ascii="Century Schoolbook" w:hAnsi="Century Schoolbook"/>
         </w:rPr>
-        <w:t>The ap shall be periodically tested to ensure connectivity to the API and be updated any time the API structure or link is updated.</w:t>
+        <w:t>The ap</w:t>
+      </w:r>
+      <w:r>
+        <w:rPr>
+          <w:rFonts w:ascii="Century Schoolbook" w:hAnsi="Century Schoolbook"/>
+        </w:rPr>
+        <w:t>plication</w:t>
+      </w:r>
+      <w:r>
+        <w:rPr>
+          <w:rFonts w:ascii="Century Schoolbook" w:hAnsi="Century Schoolbook"/>
+        </w:rPr>
+        <w:t xml:space="preserve"> shall be periodically tested to ensure </w:t>
+      </w:r>
+      <w:r>
+        <w:rPr>
+          <w:rFonts w:ascii="Century Schoolbook" w:hAnsi="Century Schoolbook"/>
+        </w:rPr>
+        <w:t xml:space="preserve">maintained </w:t>
+      </w:r>
+      <w:r>
+        <w:rPr>
+          <w:rFonts w:ascii="Century Schoolbook" w:hAnsi="Century Schoolbook"/>
+        </w:rPr>
+        <w:t>connectivity to the API</w:t>
+      </w:r>
+      <w:r>
+        <w:rPr>
+          <w:rFonts w:ascii="Century Schoolbook" w:hAnsi="Century Schoolbook"/>
+        </w:rPr>
+        <w:t>,</w:t>
+      </w:r>
+      <w:r>
+        <w:rPr>
+          <w:rFonts w:ascii="Century Schoolbook" w:hAnsi="Century Schoolbook"/>
+        </w:rPr>
+        <w:t xml:space="preserve"> and be updated any time the API structure or link is updated.</w:t>
       </w:r>
     </w:p>
     <w:p>
@@ -5353,35 +5924,62 @@
       <w:pPr>
         <w:pStyle w:val="Heading2"/>
       </w:pPr>
-      <w:bookmarkStart w:id="27" w:name="_Toc474586351"/>
-      <w:r>
+      <w:bookmarkStart w:id="26" w:name="_Toc474586351"/>
+      <w:r>
+        <w:lastRenderedPageBreak/>
         <w:t>4.</w:t>
       </w:r>
       <w:r>
         <w:tab/>
         <w:t>Security</w:t>
       </w:r>
+      <w:bookmarkEnd w:id="26"/>
+    </w:p>
+    <w:p>
+      <w:pPr>
+        <w:rPr>
+          <w:rFonts w:ascii="Century Schoolbook" w:hAnsi="Century Schoolbook"/>
+        </w:rPr>
+      </w:pPr>
+      <w:r>
+        <w:rPr>
+          <w:rFonts w:ascii="Century Schoolbook" w:hAnsi="Century Schoolbook"/>
+        </w:rPr>
+        <w:t>The ap</w:t>
+      </w:r>
+      <w:r>
+        <w:rPr>
+          <w:rFonts w:ascii="Century Schoolbook" w:hAnsi="Century Schoolbook"/>
+        </w:rPr>
+        <w:t>plication</w:t>
+      </w:r>
+      <w:r>
+        <w:rPr>
+          <w:rFonts w:ascii="Century Schoolbook" w:hAnsi="Century Schoolbook"/>
+        </w:rPr>
+        <w:t xml:space="preserve"> shall not store nor share GPS or any other inf</w:t>
+      </w:r>
+      <w:r>
+        <w:rPr>
+          <w:rFonts w:ascii="Century Schoolbook" w:hAnsi="Century Schoolbook"/>
+        </w:rPr>
+        <w:t>ormation from the mobile device to other sources.</w:t>
+      </w:r>
+      <w:r>
+        <w:rPr>
+          <w:rFonts w:ascii="Century Schoolbook" w:hAnsi="Century Schoolbook"/>
+        </w:rPr>
+        <w:t xml:space="preserve">  </w:t>
+      </w:r>
+    </w:p>
+    <w:p>
+      <w:pPr>
+        <w:rPr>
+          <w:rFonts w:ascii="Century Schoolbook" w:hAnsi="Century Schoolbook"/>
+        </w:rPr>
+      </w:pPr>
+      <w:bookmarkStart w:id="27" w:name="_GoBack"/>
       <w:bookmarkEnd w:id="27"/>
-    </w:p>
-    <w:p>
-      <w:pPr>
-        <w:rPr>
-          <w:rFonts w:ascii="Century Schoolbook" w:hAnsi="Century Schoolbook"/>
-        </w:rPr>
-      </w:pPr>
-      <w:r>
-        <w:rPr>
-          <w:rFonts w:ascii="Century Schoolbook" w:hAnsi="Century Schoolbook"/>
-        </w:rPr>
-        <w:t xml:space="preserve">The ap shall not store nor share GPS or any other information from the mobile device.  </w:t>
-      </w:r>
-    </w:p>
-    <w:p>
-      <w:pPr>
-        <w:rPr>
-          <w:rFonts w:ascii="Century Schoolbook" w:hAnsi="Century Schoolbook"/>
-        </w:rPr>
-      </w:pPr>
     </w:p>
     <w:sectPr>
       <w:headerReference w:type="default" r:id="rId12"/>
@@ -5397,7 +5995,7 @@
 </file>
 
 <file path=word/endnotes.xml><?xml version="1.0" encoding="utf-8"?>
-<w:endnotes xmlns:wpc="http://schemas.microsoft.com/office/word/2010/wordprocessingCanvas" xmlns:cx="http://schemas.microsoft.com/office/drawing/2014/chartex" xmlns:cx1="http://schemas.microsoft.com/office/drawing/2015/9/8/chartex" xmlns:cx2="http://schemas.microsoft.com/office/drawing/2015/10/21/chartex" xmlns:mc="http://schemas.openxmlformats.org/markup-compatibility/2006" xmlns:o="urn:schemas-microsoft-com:office:office" xmlns:r="http://schemas.openxmlformats.org/officeDocument/2006/relationships" xmlns:m="http://schemas.openxmlformats.org/officeDocument/2006/math" xmlns:v="urn:schemas-microsoft-com:vml" xmlns:wp14="http://schemas.microsoft.com/office/word/2010/wordprocessingDrawing" xmlns:wp="http://schemas.openxmlformats.org/drawingml/2006/wordprocessingDrawing" xmlns:w10="urn:schemas-microsoft-com:office:word" xmlns:w="http://schemas.openxmlformats.org/wordprocessingml/2006/main" xmlns:w14="http://schemas.microsoft.com/office/word/2010/wordml" xmlns:w15="http://schemas.microsoft.com/office/word/2012/wordml" xmlns:w16se="http://schemas.microsoft.com/office/word/2015/wordml/symex" xmlns:wpg="http://schemas.microsoft.com/office/word/2010/wordprocessingGroup" xmlns:wpi="http://schemas.microsoft.com/office/word/2010/wordprocessingInk" xmlns:wne="http://schemas.microsoft.com/office/word/2006/wordml" xmlns:wps="http://schemas.microsoft.com/office/word/2010/wordprocessingShape" mc:Ignorable="w14 w15 w16se wp14">
+<w:endnotes xmlns:wpc="http://schemas.microsoft.com/office/word/2010/wordprocessingCanvas" xmlns:mo="http://schemas.microsoft.com/office/mac/office/2008/main" xmlns:mc="http://schemas.openxmlformats.org/markup-compatibility/2006" xmlns:mv="urn:schemas-microsoft-com:mac:vml" xmlns:o="urn:schemas-microsoft-com:office:office" xmlns:r="http://schemas.openxmlformats.org/officeDocument/2006/relationships" xmlns:m="http://schemas.openxmlformats.org/officeDocument/2006/math" xmlns:v="urn:schemas-microsoft-com:vml" xmlns:wp14="http://schemas.microsoft.com/office/word/2010/wordprocessingDrawing" xmlns:wp="http://schemas.openxmlformats.org/drawingml/2006/wordprocessingDrawing" xmlns:w10="urn:schemas-microsoft-com:office:word" xmlns:w="http://schemas.openxmlformats.org/wordprocessingml/2006/main" xmlns:w14="http://schemas.microsoft.com/office/word/2010/wordml" xmlns:w15="http://schemas.microsoft.com/office/word/2012/wordml" xmlns:wpg="http://schemas.microsoft.com/office/word/2010/wordprocessingGroup" xmlns:wpi="http://schemas.microsoft.com/office/word/2010/wordprocessingInk" xmlns:wne="http://schemas.microsoft.com/office/word/2006/wordml" xmlns:wps="http://schemas.microsoft.com/office/word/2010/wordprocessingShape" mc:Ignorable="w14 w15 wp14">
   <w:endnote w:type="separator" w:id="-1">
     <w:p>
       <w:pPr>
@@ -5422,7 +6020,7 @@
 </file>
 
 <file path=word/footer1.xml><?xml version="1.0" encoding="utf-8"?>
-<w:ftr xmlns:wpc="http://schemas.microsoft.com/office/word/2010/wordprocessingCanvas" xmlns:cx="http://schemas.microsoft.com/office/drawing/2014/chartex" xmlns:cx1="http://schemas.microsoft.com/office/drawing/2015/9/8/chartex" xmlns:cx2="http://schemas.microsoft.com/office/drawing/2015/10/21/chartex" xmlns:mc="http://schemas.openxmlformats.org/markup-compatibility/2006" xmlns:o="urn:schemas-microsoft-com:office:office" xmlns:r="http://schemas.openxmlformats.org/officeDocument/2006/relationships" xmlns:m="http://schemas.openxmlformats.org/officeDocument/2006/math" xmlns:v="urn:schemas-microsoft-com:vml" xmlns:wp14="http://schemas.microsoft.com/office/word/2010/wordprocessingDrawing" xmlns:wp="http://schemas.openxmlformats.org/drawingml/2006/wordprocessingDrawing" xmlns:w10="urn:schemas-microsoft-com:office:word" xmlns:w="http://schemas.openxmlformats.org/wordprocessingml/2006/main" xmlns:w14="http://schemas.microsoft.com/office/word/2010/wordml" xmlns:w15="http://schemas.microsoft.com/office/word/2012/wordml" xmlns:w16se="http://schemas.microsoft.com/office/word/2015/wordml/symex" xmlns:wpg="http://schemas.microsoft.com/office/word/2010/wordprocessingGroup" xmlns:wpi="http://schemas.microsoft.com/office/word/2010/wordprocessingInk" xmlns:wne="http://schemas.microsoft.com/office/word/2006/wordml" xmlns:wps="http://schemas.microsoft.com/office/word/2010/wordprocessingShape" mc:Ignorable="w14 w15 w16se wp14">
+<w:ftr xmlns:wpc="http://schemas.microsoft.com/office/word/2010/wordprocessingCanvas" xmlns:mo="http://schemas.microsoft.com/office/mac/office/2008/main" xmlns:mc="http://schemas.openxmlformats.org/markup-compatibility/2006" xmlns:mv="urn:schemas-microsoft-com:mac:vml" xmlns:o="urn:schemas-microsoft-com:office:office" xmlns:r="http://schemas.openxmlformats.org/officeDocument/2006/relationships" xmlns:m="http://schemas.openxmlformats.org/officeDocument/2006/math" xmlns:v="urn:schemas-microsoft-com:vml" xmlns:wp14="http://schemas.microsoft.com/office/word/2010/wordprocessingDrawing" xmlns:wp="http://schemas.openxmlformats.org/drawingml/2006/wordprocessingDrawing" xmlns:w10="urn:schemas-microsoft-com:office:word" xmlns:w="http://schemas.openxmlformats.org/wordprocessingml/2006/main" xmlns:w14="http://schemas.microsoft.com/office/word/2010/wordml" xmlns:w15="http://schemas.microsoft.com/office/word/2012/wordml" xmlns:wpg="http://schemas.microsoft.com/office/word/2010/wordprocessingGroup" xmlns:wpi="http://schemas.microsoft.com/office/word/2010/wordprocessingInk" xmlns:wne="http://schemas.microsoft.com/office/word/2006/wordml" xmlns:wps="http://schemas.microsoft.com/office/word/2010/wordprocessingShape" mc:Ignorable="w14 w15 wp14">
   <w:sdt>
     <w:sdtPr>
       <w:id w:val="2009165825"/>
@@ -5459,7 +6057,7 @@
           <w:rPr>
             <w:noProof/>
           </w:rPr>
-          <w:t>8</w:t>
+          <w:t>4</w:t>
         </w:r>
         <w:r>
           <w:rPr>
@@ -5489,7 +6087,7 @@
 </file>
 
 <file path=word/footnotes.xml><?xml version="1.0" encoding="utf-8"?>
-<w:footnotes xmlns:wpc="http://schemas.microsoft.com/office/word/2010/wordprocessingCanvas" xmlns:cx="http://schemas.microsoft.com/office/drawing/2014/chartex" xmlns:cx1="http://schemas.microsoft.com/office/drawing/2015/9/8/chartex" xmlns:cx2="http://schemas.microsoft.com/office/drawing/2015/10/21/chartex" xmlns:mc="http://schemas.openxmlformats.org/markup-compatibility/2006" xmlns:o="urn:schemas-microsoft-com:office:office" xmlns:r="http://schemas.openxmlformats.org/officeDocument/2006/relationships" xmlns:m="http://schemas.openxmlformats.org/officeDocument/2006/math" xmlns:v="urn:schemas-microsoft-com:vml" xmlns:wp14="http://schemas.microsoft.com/office/word/2010/wordprocessingDrawing" xmlns:wp="http://schemas.openxmlformats.org/drawingml/2006/wordprocessingDrawing" xmlns:w10="urn:schemas-microsoft-com:office:word" xmlns:w="http://schemas.openxmlformats.org/wordprocessingml/2006/main" xmlns:w14="http://schemas.microsoft.com/office/word/2010/wordml" xmlns:w15="http://schemas.microsoft.com/office/word/2012/wordml" xmlns:w16se="http://schemas.microsoft.com/office/word/2015/wordml/symex" xmlns:wpg="http://schemas.microsoft.com/office/word/2010/wordprocessingGroup" xmlns:wpi="http://schemas.microsoft.com/office/word/2010/wordprocessingInk" xmlns:wne="http://schemas.microsoft.com/office/word/2006/wordml" xmlns:wps="http://schemas.microsoft.com/office/word/2010/wordprocessingShape" mc:Ignorable="w14 w15 w16se wp14">
+<w:footnotes xmlns:wpc="http://schemas.microsoft.com/office/word/2010/wordprocessingCanvas" xmlns:mo="http://schemas.microsoft.com/office/mac/office/2008/main" xmlns:mc="http://schemas.openxmlformats.org/markup-compatibility/2006" xmlns:mv="urn:schemas-microsoft-com:mac:vml" xmlns:o="urn:schemas-microsoft-com:office:office" xmlns:r="http://schemas.openxmlformats.org/officeDocument/2006/relationships" xmlns:m="http://schemas.openxmlformats.org/officeDocument/2006/math" xmlns:v="urn:schemas-microsoft-com:vml" xmlns:wp14="http://schemas.microsoft.com/office/word/2010/wordprocessingDrawing" xmlns:wp="http://schemas.openxmlformats.org/drawingml/2006/wordprocessingDrawing" xmlns:w10="urn:schemas-microsoft-com:office:word" xmlns:w="http://schemas.openxmlformats.org/wordprocessingml/2006/main" xmlns:w14="http://schemas.microsoft.com/office/word/2010/wordml" xmlns:w15="http://schemas.microsoft.com/office/word/2012/wordml" xmlns:wpg="http://schemas.microsoft.com/office/word/2010/wordprocessingGroup" xmlns:wpi="http://schemas.microsoft.com/office/word/2010/wordprocessingInk" xmlns:wne="http://schemas.microsoft.com/office/word/2006/wordml" xmlns:wps="http://schemas.microsoft.com/office/word/2010/wordprocessingShape" mc:Ignorable="w14 w15 wp14">
   <w:footnote w:type="separator" w:id="-1">
     <w:p>
       <w:pPr>
@@ -5514,7 +6112,7 @@
 </file>
 
 <file path=word/header1.xml><?xml version="1.0" encoding="utf-8"?>
-<w:hdr xmlns:wpc="http://schemas.microsoft.com/office/word/2010/wordprocessingCanvas" xmlns:cx="http://schemas.microsoft.com/office/drawing/2014/chartex" xmlns:cx1="http://schemas.microsoft.com/office/drawing/2015/9/8/chartex" xmlns:cx2="http://schemas.microsoft.com/office/drawing/2015/10/21/chartex" xmlns:mc="http://schemas.openxmlformats.org/markup-compatibility/2006" xmlns:o="urn:schemas-microsoft-com:office:office" xmlns:r="http://schemas.openxmlformats.org/officeDocument/2006/relationships" xmlns:m="http://schemas.openxmlformats.org/officeDocument/2006/math" xmlns:v="urn:schemas-microsoft-com:vml" xmlns:wp14="http://schemas.microsoft.com/office/word/2010/wordprocessingDrawing" xmlns:wp="http://schemas.openxmlformats.org/drawingml/2006/wordprocessingDrawing" xmlns:w10="urn:schemas-microsoft-com:office:word" xmlns:w="http://schemas.openxmlformats.org/wordprocessingml/2006/main" xmlns:w14="http://schemas.microsoft.com/office/word/2010/wordml" xmlns:w15="http://schemas.microsoft.com/office/word/2012/wordml" xmlns:w16se="http://schemas.microsoft.com/office/word/2015/wordml/symex" xmlns:wpg="http://schemas.microsoft.com/office/word/2010/wordprocessingGroup" xmlns:wpi="http://schemas.microsoft.com/office/word/2010/wordprocessingInk" xmlns:wne="http://schemas.microsoft.com/office/word/2006/wordml" xmlns:wps="http://schemas.microsoft.com/office/word/2010/wordprocessingShape" mc:Ignorable="w14 w15 w16se wp14">
+<w:hdr xmlns:wpc="http://schemas.microsoft.com/office/word/2010/wordprocessingCanvas" xmlns:mo="http://schemas.microsoft.com/office/mac/office/2008/main" xmlns:mc="http://schemas.openxmlformats.org/markup-compatibility/2006" xmlns:mv="urn:schemas-microsoft-com:mac:vml" xmlns:o="urn:schemas-microsoft-com:office:office" xmlns:r="http://schemas.openxmlformats.org/officeDocument/2006/relationships" xmlns:m="http://schemas.openxmlformats.org/officeDocument/2006/math" xmlns:v="urn:schemas-microsoft-com:vml" xmlns:wp14="http://schemas.microsoft.com/office/word/2010/wordprocessingDrawing" xmlns:wp="http://schemas.openxmlformats.org/drawingml/2006/wordprocessingDrawing" xmlns:w10="urn:schemas-microsoft-com:office:word" xmlns:w="http://schemas.openxmlformats.org/wordprocessingml/2006/main" xmlns:w14="http://schemas.microsoft.com/office/word/2010/wordml" xmlns:w15="http://schemas.microsoft.com/office/word/2012/wordml" xmlns:wpg="http://schemas.microsoft.com/office/word/2010/wordprocessingGroup" xmlns:wpi="http://schemas.microsoft.com/office/word/2010/wordprocessingInk" xmlns:wne="http://schemas.microsoft.com/office/word/2006/wordml" xmlns:wps="http://schemas.microsoft.com/office/word/2010/wordprocessingShape" mc:Ignorable="w14 w15 wp14">
   <w:p>
     <w:pPr>
       <w:spacing w:line="264" w:lineRule="auto"/>
@@ -5523,11 +6121,12 @@
       <w:rPr>
         <w:noProof/>
         <w:color w:val="000000"/>
+        <w:lang w:eastAsia="zh-CN"/>
       </w:rPr>
       <mc:AlternateContent>
         <mc:Choice Requires="wps">
           <w:drawing>
-            <wp:anchor distT="0" distB="0" distL="114300" distR="114300" simplePos="0" relativeHeight="251660288" behindDoc="0" locked="0" layoutInCell="1" allowOverlap="1">
+            <wp:anchor distT="0" distB="0" distL="114300" distR="114300" simplePos="0" relativeHeight="251660288" behindDoc="0" locked="0" layoutInCell="1" allowOverlap="1" wp14:anchorId="62EF9265" wp14:editId="1BD024BB">
               <wp:simplePos x="0" y="0"/>
               <wp:positionH relativeFrom="column">
                 <wp:posOffset>-19051</wp:posOffset>
@@ -5576,7 +6175,7 @@
         </mc:Choice>
         <mc:Fallback>
           <w:pict>
-            <v:line w14:anchorId="2CC500F9" id="Straight Connector 1" o:spid="_x0000_s1026" style="position:absolute;flip:y;z-index:251660288;visibility:visible;mso-wrap-style:square;mso-wrap-distance-left:9pt;mso-wrap-distance-top:0;mso-wrap-distance-right:9pt;mso-wrap-distance-bottom:0;mso-position-horizontal:absolute;mso-position-horizontal-relative:text;mso-position-vertical:absolute;mso-position-vertical-relative:text" from="-1.5pt,20.25pt" to="470.25pt,21pt" o:gfxdata="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" strokecolor="#5b9bd5 [3204]" strokeweight=".5pt">
+            <v:line w14:anchorId="20C5D170" id="Straight Connector 1" o:spid="_x0000_s1026" style="position:absolute;flip:y;z-index:251660288;visibility:visible;mso-wrap-style:square;mso-wrap-distance-left:9pt;mso-wrap-distance-top:0;mso-wrap-distance-right:9pt;mso-wrap-distance-bottom:0;mso-position-horizontal:absolute;mso-position-horizontal-relative:text;mso-position-vertical:absolute;mso-position-vertical-relative:text" from="-1.5pt,20.25pt" to="470.25pt,21pt" o:gfxdata="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" strokecolor="#5b9bd5 [3204]" strokeweight=".5pt">
               <v:stroke joinstyle="miter"/>
             </v:line>
           </w:pict>
@@ -5587,11 +6186,12 @@
       <w:rPr>
         <w:noProof/>
         <w:color w:val="000000"/>
+        <w:lang w:eastAsia="zh-CN"/>
       </w:rPr>
       <mc:AlternateContent>
         <mc:Choice Requires="wps">
           <w:drawing>
-            <wp:anchor distT="0" distB="0" distL="114300" distR="114300" simplePos="0" relativeHeight="251659264" behindDoc="0" locked="0" layoutInCell="1" allowOverlap="1">
+            <wp:anchor distT="0" distB="0" distL="114300" distR="114300" simplePos="0" relativeHeight="251659264" behindDoc="0" locked="0" layoutInCell="1" allowOverlap="1" wp14:anchorId="1B1DCCF6" wp14:editId="614CC797">
               <wp:simplePos x="0" y="0"/>
               <wp:positionH relativeFrom="page">
                 <wp:align>center</wp:align>
@@ -5661,7 +6261,7 @@
         </mc:Choice>
         <mc:Fallback>
           <w:pict>
-            <v:rect w14:anchorId="200628C4" id="Rectangle 222" o:spid="_x0000_s1026" style="position:absolute;margin-left:0;margin-top:0;width:580.8pt;height:752.4pt;z-index:251659264;visibility:visible;mso-wrap-style:square;mso-width-percent:950;mso-height-percent:950;mso-wrap-distance-left:9pt;mso-wrap-distance-top:0;mso-wrap-distance-right:9pt;mso-wrap-distance-bottom:0;mso-position-horizontal:center;mso-position-horizontal-relative:page;mso-position-vertical:center;mso-position-vertical-relative:page;mso-width-percent:950;mso-height-percent:950;mso-width-relative:page;mso-height-relative:page;v-text-anchor:middle" o:gfxdata="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" filled="f" strokecolor="#747070 [1614]" strokeweight="1.25pt">
+            <v:rect w14:anchorId="1ADC28F5" id="Rectangle 222" o:spid="_x0000_s1026" style="position:absolute;margin-left:0;margin-top:0;width:580.8pt;height:752.4pt;z-index:251659264;visibility:visible;mso-wrap-style:square;mso-width-percent:950;mso-height-percent:950;mso-wrap-distance-left:9pt;mso-wrap-distance-top:0;mso-wrap-distance-right:9pt;mso-wrap-distance-bottom:0;mso-position-horizontal:center;mso-position-horizontal-relative:page;mso-position-vertical:center;mso-position-vertical-relative:page;mso-width-percent:950;mso-height-percent:950;mso-width-relative:page;mso-height-relative:page;v-text-anchor:middle" o:gfxdata="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" filled="f" strokecolor="#747070 [1614]" strokeweight="1.25pt">
               <w10:wrap anchorx="page" anchory="page"/>
             </v:rect>
           </w:pict>
@@ -5683,6 +6283,7 @@
         <w:dataBinding w:prefixMappings="xmlns:ns0='http://schemas.openxmlformats.org/package/2006/metadata/core-properties' xmlns:ns1='http://purl.org/dc/elements/1.1/'" w:xpath="/ns0:coreProperties[1]/ns1:title[1]" w:storeItemID="{6C3C8BC8-F283-45AE-878A-BAB7291924A1}"/>
         <w:text/>
       </w:sdtPr>
+      <w:sdtEndPr/>
       <w:sdtContent>
         <w:r>
           <w:rPr>
@@ -5704,8 +6305,8 @@
 </file>
 
 <file path=word/numbering.xml><?xml version="1.0" encoding="utf-8"?>
-<w:numbering xmlns:wpc="http://schemas.microsoft.com/office/word/2010/wordprocessingCanvas" xmlns:cx="http://schemas.microsoft.com/office/drawing/2014/chartex" xmlns:cx1="http://schemas.microsoft.com/office/drawing/2015/9/8/chartex" xmlns:cx2="http://schemas.microsoft.com/office/drawing/2015/10/21/chartex" xmlns:mc="http://schemas.openxmlformats.org/markup-compatibility/2006" xmlns:o="urn:schemas-microsoft-com:office:office" xmlns:r="http://schemas.openxmlformats.org/officeDocument/2006/relationships" xmlns:m="http://schemas.openxmlformats.org/officeDocument/2006/math" xmlns:v="urn:schemas-microsoft-com:vml" xmlns:wp14="http://schemas.microsoft.com/office/word/2010/wordprocessingDrawing" xmlns:wp="http://schemas.openxmlformats.org/drawingml/2006/wordprocessingDrawing" xmlns:w10="urn:schemas-microsoft-com:office:word" xmlns:w="http://schemas.openxmlformats.org/wordprocessingml/2006/main" xmlns:w14="http://schemas.microsoft.com/office/word/2010/wordml" xmlns:w15="http://schemas.microsoft.com/office/word/2012/wordml" xmlns:w16se="http://schemas.microsoft.com/office/word/2015/wordml/symex" xmlns:wpg="http://schemas.microsoft.com/office/word/2010/wordprocessingGroup" xmlns:wpi="http://schemas.microsoft.com/office/word/2010/wordprocessingInk" xmlns:wne="http://schemas.microsoft.com/office/word/2006/wordml" xmlns:wps="http://schemas.microsoft.com/office/word/2010/wordprocessingShape" mc:Ignorable="w14 w15 w16se wp14">
-  <w:abstractNum w:abstractNumId="0" w15:restartNumberingAfterBreak="0">
+<w:numbering xmlns:wpc="http://schemas.microsoft.com/office/word/2010/wordprocessingCanvas" xmlns:mo="http://schemas.microsoft.com/office/mac/office/2008/main" xmlns:mc="http://schemas.openxmlformats.org/markup-compatibility/2006" xmlns:mv="urn:schemas-microsoft-com:mac:vml" xmlns:o="urn:schemas-microsoft-com:office:office" xmlns:r="http://schemas.openxmlformats.org/officeDocument/2006/relationships" xmlns:m="http://schemas.openxmlformats.org/officeDocument/2006/math" xmlns:v="urn:schemas-microsoft-com:vml" xmlns:wp14="http://schemas.microsoft.com/office/word/2010/wordprocessingDrawing" xmlns:wp="http://schemas.openxmlformats.org/drawingml/2006/wordprocessingDrawing" xmlns:w10="urn:schemas-microsoft-com:office:word" xmlns:w="http://schemas.openxmlformats.org/wordprocessingml/2006/main" xmlns:w14="http://schemas.microsoft.com/office/word/2010/wordml" xmlns:w15="http://schemas.microsoft.com/office/word/2012/wordml" xmlns:wpg="http://schemas.microsoft.com/office/word/2010/wordprocessingGroup" xmlns:wpi="http://schemas.microsoft.com/office/word/2010/wordprocessingInk" xmlns:wne="http://schemas.microsoft.com/office/word/2006/wordml" xmlns:wps="http://schemas.microsoft.com/office/word/2010/wordprocessingShape" mc:Ignorable="w14 w15 wp14">
+  <w:abstractNum w:abstractNumId="0">
     <w:nsid w:val="21E50E9D"/>
     <w:multiLevelType w:val="hybridMultilevel"/>
     <w:tmpl w:val="F7DEAB4A"/>
@@ -5801,7 +6402,7 @@
 </file>
 
 <file path=word/styles.xml><?xml version="1.0" encoding="utf-8"?>
-<w:styles xmlns:mc="http://schemas.openxmlformats.org/markup-compatibility/2006" xmlns:r="http://schemas.openxmlformats.org/officeDocument/2006/relationships" xmlns:w="http://schemas.openxmlformats.org/wordprocessingml/2006/main" xmlns:w14="http://schemas.microsoft.com/office/word/2010/wordml" xmlns:w15="http://schemas.microsoft.com/office/word/2012/wordml" xmlns:w16se="http://schemas.microsoft.com/office/word/2015/wordml/symex" mc:Ignorable="w14 w15 w16se">
+<w:styles xmlns:mc="http://schemas.openxmlformats.org/markup-compatibility/2006" xmlns:r="http://schemas.openxmlformats.org/officeDocument/2006/relationships" xmlns:w="http://schemas.openxmlformats.org/wordprocessingml/2006/main" xmlns:w14="http://schemas.microsoft.com/office/word/2010/wordml" xmlns:w15="http://schemas.microsoft.com/office/word/2012/wordml" mc:Ignorable="w14 w15">
   <w:docDefaults>
     <w:rPrDefault>
       <w:rPr>
@@ -5817,7 +6418,7 @@
       </w:pPr>
     </w:pPrDefault>
   </w:docDefaults>
-  <w:latentStyles w:defLockedState="0" w:defUIPriority="99" w:defSemiHidden="0" w:defUnhideWhenUsed="0" w:defQFormat="0" w:count="372">
+  <w:latentStyles w:defLockedState="0" w:defUIPriority="99" w:defSemiHidden="0" w:defUnhideWhenUsed="0" w:defQFormat="0" w:count="382">
     <w:lsdException w:name="Normal" w:uiPriority="0" w:qFormat="1"/>
     <w:lsdException w:name="heading 1" w:uiPriority="9" w:qFormat="1"/>
     <w:lsdException w:name="heading 2" w:semiHidden="1" w:uiPriority="9" w:unhideWhenUsed="1" w:qFormat="1"/>
@@ -6187,6 +6788,7 @@
     <w:lsdException w:name="List Table 6 Colorful Accent 6" w:uiPriority="51"/>
     <w:lsdException w:name="List Table 7 Colorful Accent 6" w:uiPriority="52"/>
     <w:lsdException w:name="Mention" w:semiHidden="1" w:unhideWhenUsed="1"/>
+    <w:lsdException w:name="Smart Hyperlink" w:semiHidden="1" w:unhideWhenUsed="1"/>
   </w:latentStyles>
   <w:style w:type="paragraph" w:default="1" w:styleId="Normal">
     <w:name w:val="Normal"/>
@@ -6439,82 +7041,590 @@
     <w:uiPriority w:val="99"/>
     <w:rsid w:val="00F53B44"/>
   </w:style>
+  <w:style w:type="table" w:styleId="TableGrid">
+    <w:name w:val="Table Grid"/>
+    <w:basedOn w:val="TableNormal"/>
+    <w:uiPriority w:val="39"/>
+    <w:rsid w:val="00C433F0"/>
+    <w:pPr>
+      <w:spacing w:after="0" w:line="240" w:lineRule="auto"/>
+    </w:pPr>
+    <w:tblPr>
+      <w:tblInd w:w="0" w:type="dxa"/>
+      <w:tblBorders>
+        <w:top w:val="single" w:sz="4" w:space="0" w:color="auto"/>
+        <w:left w:val="single" w:sz="4" w:space="0" w:color="auto"/>
+        <w:bottom w:val="single" w:sz="4" w:space="0" w:color="auto"/>
+        <w:right w:val="single" w:sz="4" w:space="0" w:color="auto"/>
+        <w:insideH w:val="single" w:sz="4" w:space="0" w:color="auto"/>
+        <w:insideV w:val="single" w:sz="4" w:space="0" w:color="auto"/>
+      </w:tblBorders>
+      <w:tblCellMar>
+        <w:top w:w="0" w:type="dxa"/>
+        <w:left w:w="108" w:type="dxa"/>
+        <w:bottom w:w="0" w:type="dxa"/>
+        <w:right w:w="108" w:type="dxa"/>
+      </w:tblCellMar>
+    </w:tblPr>
+  </w:style>
+  <w:style w:type="table" w:styleId="TableGridLight">
+    <w:name w:val="Grid Table Light"/>
+    <w:basedOn w:val="TableNormal"/>
+    <w:uiPriority w:val="40"/>
+    <w:rsid w:val="00C433F0"/>
+    <w:pPr>
+      <w:spacing w:after="0" w:line="240" w:lineRule="auto"/>
+    </w:pPr>
+    <w:tblPr>
+      <w:tblInd w:w="0" w:type="dxa"/>
+      <w:tblBorders>
+        <w:top w:val="single" w:sz="4" w:space="0" w:color="BFBFBF" w:themeColor="background1" w:themeShade="BF"/>
+        <w:left w:val="single" w:sz="4" w:space="0" w:color="BFBFBF" w:themeColor="background1" w:themeShade="BF"/>
+        <w:bottom w:val="single" w:sz="4" w:space="0" w:color="BFBFBF" w:themeColor="background1" w:themeShade="BF"/>
+        <w:right w:val="single" w:sz="4" w:space="0" w:color="BFBFBF" w:themeColor="background1" w:themeShade="BF"/>
+        <w:insideH w:val="single" w:sz="4" w:space="0" w:color="BFBFBF" w:themeColor="background1" w:themeShade="BF"/>
+        <w:insideV w:val="single" w:sz="4" w:space="0" w:color="BFBFBF" w:themeColor="background1" w:themeShade="BF"/>
+      </w:tblBorders>
+      <w:tblCellMar>
+        <w:top w:w="0" w:type="dxa"/>
+        <w:left w:w="108" w:type="dxa"/>
+        <w:bottom w:w="0" w:type="dxa"/>
+        <w:right w:w="108" w:type="dxa"/>
+      </w:tblCellMar>
+    </w:tblPr>
+  </w:style>
+  <w:style w:type="table" w:styleId="PlainTable1">
+    <w:name w:val="Plain Table 1"/>
+    <w:basedOn w:val="TableNormal"/>
+    <w:uiPriority w:val="41"/>
+    <w:rsid w:val="00C433F0"/>
+    <w:pPr>
+      <w:spacing w:after="0" w:line="240" w:lineRule="auto"/>
+    </w:pPr>
+    <w:tblPr>
+      <w:tblStyleRowBandSize w:val="1"/>
+      <w:tblStyleColBandSize w:val="1"/>
+      <w:tblInd w:w="0" w:type="dxa"/>
+      <w:tblBorders>
+        <w:top w:val="single" w:sz="4" w:space="0" w:color="BFBFBF" w:themeColor="background1" w:themeShade="BF"/>
+        <w:left w:val="single" w:sz="4" w:space="0" w:color="BFBFBF" w:themeColor="background1" w:themeShade="BF"/>
+        <w:bottom w:val="single" w:sz="4" w:space="0" w:color="BFBFBF" w:themeColor="background1" w:themeShade="BF"/>
+        <w:right w:val="single" w:sz="4" w:space="0" w:color="BFBFBF" w:themeColor="background1" w:themeShade="BF"/>
+        <w:insideH w:val="single" w:sz="4" w:space="0" w:color="BFBFBF" w:themeColor="background1" w:themeShade="BF"/>
+        <w:insideV w:val="single" w:sz="4" w:space="0" w:color="BFBFBF" w:themeColor="background1" w:themeShade="BF"/>
+      </w:tblBorders>
+      <w:tblCellMar>
+        <w:top w:w="0" w:type="dxa"/>
+        <w:left w:w="108" w:type="dxa"/>
+        <w:bottom w:w="0" w:type="dxa"/>
+        <w:right w:w="108" w:type="dxa"/>
+      </w:tblCellMar>
+    </w:tblPr>
+    <w:tblStylePr w:type="firstRow">
+      <w:rPr>
+        <w:b/>
+        <w:bCs/>
+      </w:rPr>
+    </w:tblStylePr>
+    <w:tblStylePr w:type="lastRow">
+      <w:rPr>
+        <w:b/>
+        <w:bCs/>
+      </w:rPr>
+      <w:tblPr/>
+      <w:tcPr>
+        <w:tcBorders>
+          <w:top w:val="double" w:sz="4" w:space="0" w:color="BFBFBF" w:themeColor="background1" w:themeShade="BF"/>
+        </w:tcBorders>
+      </w:tcPr>
+    </w:tblStylePr>
+    <w:tblStylePr w:type="firstCol">
+      <w:rPr>
+        <w:b/>
+        <w:bCs/>
+      </w:rPr>
+    </w:tblStylePr>
+    <w:tblStylePr w:type="lastCol">
+      <w:rPr>
+        <w:b/>
+        <w:bCs/>
+      </w:rPr>
+    </w:tblStylePr>
+    <w:tblStylePr w:type="band1Vert">
+      <w:tblPr/>
+      <w:tcPr>
+        <w:shd w:val="clear" w:color="auto" w:fill="F2F2F2" w:themeFill="background1" w:themeFillShade="F2"/>
+      </w:tcPr>
+    </w:tblStylePr>
+    <w:tblStylePr w:type="band1Horz">
+      <w:tblPr/>
+      <w:tcPr>
+        <w:shd w:val="clear" w:color="auto" w:fill="F2F2F2" w:themeFill="background1" w:themeFillShade="F2"/>
+      </w:tcPr>
+    </w:tblStylePr>
+  </w:style>
+  <w:style w:type="table" w:styleId="PlainTable2">
+    <w:name w:val="Plain Table 2"/>
+    <w:basedOn w:val="TableNormal"/>
+    <w:uiPriority w:val="42"/>
+    <w:rsid w:val="00C433F0"/>
+    <w:pPr>
+      <w:spacing w:after="0" w:line="240" w:lineRule="auto"/>
+    </w:pPr>
+    <w:tblPr>
+      <w:tblStyleRowBandSize w:val="1"/>
+      <w:tblStyleColBandSize w:val="1"/>
+      <w:tblInd w:w="0" w:type="dxa"/>
+      <w:tblBorders>
+        <w:top w:val="single" w:sz="4" w:space="0" w:color="7F7F7F" w:themeColor="text1" w:themeTint="80"/>
+        <w:bottom w:val="single" w:sz="4" w:space="0" w:color="7F7F7F" w:themeColor="text1" w:themeTint="80"/>
+      </w:tblBorders>
+      <w:tblCellMar>
+        <w:top w:w="0" w:type="dxa"/>
+        <w:left w:w="108" w:type="dxa"/>
+        <w:bottom w:w="0" w:type="dxa"/>
+        <w:right w:w="108" w:type="dxa"/>
+      </w:tblCellMar>
+    </w:tblPr>
+    <w:tblStylePr w:type="firstRow">
+      <w:rPr>
+        <w:b/>
+        <w:bCs/>
+      </w:rPr>
+      <w:tblPr/>
+      <w:tcPr>
+        <w:tcBorders>
+          <w:bottom w:val="single" w:sz="4" w:space="0" w:color="7F7F7F" w:themeColor="text1" w:themeTint="80"/>
+        </w:tcBorders>
+      </w:tcPr>
+    </w:tblStylePr>
+    <w:tblStylePr w:type="lastRow">
+      <w:rPr>
+        <w:b/>
+        <w:bCs/>
+      </w:rPr>
+      <w:tblPr/>
+      <w:tcPr>
+        <w:tcBorders>
+          <w:top w:val="single" w:sz="4" w:space="0" w:color="7F7F7F" w:themeColor="text1" w:themeTint="80"/>
+        </w:tcBorders>
+      </w:tcPr>
+    </w:tblStylePr>
+    <w:tblStylePr w:type="firstCol">
+      <w:rPr>
+        <w:b/>
+        <w:bCs/>
+      </w:rPr>
+    </w:tblStylePr>
+    <w:tblStylePr w:type="lastCol">
+      <w:rPr>
+        <w:b/>
+        <w:bCs/>
+      </w:rPr>
+    </w:tblStylePr>
+    <w:tblStylePr w:type="band1Vert">
+      <w:tblPr/>
+      <w:tcPr>
+        <w:tcBorders>
+          <w:left w:val="single" w:sz="4" w:space="0" w:color="7F7F7F" w:themeColor="text1" w:themeTint="80"/>
+          <w:right w:val="single" w:sz="4" w:space="0" w:color="7F7F7F" w:themeColor="text1" w:themeTint="80"/>
+        </w:tcBorders>
+      </w:tcPr>
+    </w:tblStylePr>
+    <w:tblStylePr w:type="band2Vert">
+      <w:tblPr/>
+      <w:tcPr>
+        <w:tcBorders>
+          <w:left w:val="single" w:sz="4" w:space="0" w:color="7F7F7F" w:themeColor="text1" w:themeTint="80"/>
+          <w:right w:val="single" w:sz="4" w:space="0" w:color="7F7F7F" w:themeColor="text1" w:themeTint="80"/>
+        </w:tcBorders>
+      </w:tcPr>
+    </w:tblStylePr>
+    <w:tblStylePr w:type="band1Horz">
+      <w:tblPr/>
+      <w:tcPr>
+        <w:tcBorders>
+          <w:top w:val="single" w:sz="4" w:space="0" w:color="7F7F7F" w:themeColor="text1" w:themeTint="80"/>
+          <w:bottom w:val="single" w:sz="4" w:space="0" w:color="7F7F7F" w:themeColor="text1" w:themeTint="80"/>
+        </w:tcBorders>
+      </w:tcPr>
+    </w:tblStylePr>
+  </w:style>
+  <w:style w:type="table" w:styleId="PlainTable3">
+    <w:name w:val="Plain Table 3"/>
+    <w:basedOn w:val="TableNormal"/>
+    <w:uiPriority w:val="43"/>
+    <w:rsid w:val="00C433F0"/>
+    <w:pPr>
+      <w:spacing w:after="0" w:line="240" w:lineRule="auto"/>
+    </w:pPr>
+    <w:tblPr>
+      <w:tblStyleRowBandSize w:val="1"/>
+      <w:tblStyleColBandSize w:val="1"/>
+      <w:tblInd w:w="0" w:type="dxa"/>
+      <w:tblCellMar>
+        <w:top w:w="0" w:type="dxa"/>
+        <w:left w:w="108" w:type="dxa"/>
+        <w:bottom w:w="0" w:type="dxa"/>
+        <w:right w:w="108" w:type="dxa"/>
+      </w:tblCellMar>
+    </w:tblPr>
+    <w:tblStylePr w:type="firstRow">
+      <w:rPr>
+        <w:b/>
+        <w:bCs/>
+        <w:caps/>
+      </w:rPr>
+      <w:tblPr/>
+      <w:tcPr>
+        <w:tcBorders>
+          <w:bottom w:val="single" w:sz="4" w:space="0" w:color="7F7F7F" w:themeColor="text1" w:themeTint="80"/>
+        </w:tcBorders>
+      </w:tcPr>
+    </w:tblStylePr>
+    <w:tblStylePr w:type="lastRow">
+      <w:rPr>
+        <w:b/>
+        <w:bCs/>
+        <w:caps/>
+      </w:rPr>
+      <w:tblPr/>
+      <w:tcPr>
+        <w:tcBorders>
+          <w:top w:val="nil"/>
+        </w:tcBorders>
+      </w:tcPr>
+    </w:tblStylePr>
+    <w:tblStylePr w:type="firstCol">
+      <w:rPr>
+        <w:b/>
+        <w:bCs/>
+        <w:caps/>
+      </w:rPr>
+      <w:tblPr/>
+      <w:tcPr>
+        <w:tcBorders>
+          <w:right w:val="single" w:sz="4" w:space="0" w:color="7F7F7F" w:themeColor="text1" w:themeTint="80"/>
+        </w:tcBorders>
+      </w:tcPr>
+    </w:tblStylePr>
+    <w:tblStylePr w:type="lastCol">
+      <w:rPr>
+        <w:b/>
+        <w:bCs/>
+        <w:caps/>
+      </w:rPr>
+      <w:tblPr/>
+      <w:tcPr>
+        <w:tcBorders>
+          <w:left w:val="nil"/>
+        </w:tcBorders>
+      </w:tcPr>
+    </w:tblStylePr>
+    <w:tblStylePr w:type="band1Vert">
+      <w:tblPr/>
+      <w:tcPr>
+        <w:shd w:val="clear" w:color="auto" w:fill="F2F2F2" w:themeFill="background1" w:themeFillShade="F2"/>
+      </w:tcPr>
+    </w:tblStylePr>
+    <w:tblStylePr w:type="band1Horz">
+      <w:tblPr/>
+      <w:tcPr>
+        <w:shd w:val="clear" w:color="auto" w:fill="F2F2F2" w:themeFill="background1" w:themeFillShade="F2"/>
+      </w:tcPr>
+    </w:tblStylePr>
+    <w:tblStylePr w:type="neCell">
+      <w:tblPr/>
+      <w:tcPr>
+        <w:tcBorders>
+          <w:left w:val="nil"/>
+        </w:tcBorders>
+      </w:tcPr>
+    </w:tblStylePr>
+    <w:tblStylePr w:type="nwCell">
+      <w:tblPr/>
+      <w:tcPr>
+        <w:tcBorders>
+          <w:right w:val="nil"/>
+        </w:tcBorders>
+      </w:tcPr>
+    </w:tblStylePr>
+  </w:style>
+  <w:style w:type="table" w:styleId="PlainTable4">
+    <w:name w:val="Plain Table 4"/>
+    <w:basedOn w:val="TableNormal"/>
+    <w:uiPriority w:val="44"/>
+    <w:rsid w:val="00C433F0"/>
+    <w:pPr>
+      <w:spacing w:after="0" w:line="240" w:lineRule="auto"/>
+    </w:pPr>
+    <w:tblPr>
+      <w:tblStyleRowBandSize w:val="1"/>
+      <w:tblStyleColBandSize w:val="1"/>
+      <w:tblInd w:w="0" w:type="dxa"/>
+      <w:tblCellMar>
+        <w:top w:w="0" w:type="dxa"/>
+        <w:left w:w="108" w:type="dxa"/>
+        <w:bottom w:w="0" w:type="dxa"/>
+        <w:right w:w="108" w:type="dxa"/>
+      </w:tblCellMar>
+    </w:tblPr>
+    <w:tblStylePr w:type="firstRow">
+      <w:rPr>
+        <w:b/>
+        <w:bCs/>
+      </w:rPr>
+    </w:tblStylePr>
+    <w:tblStylePr w:type="lastRow">
+      <w:rPr>
+        <w:b/>
+        <w:bCs/>
+      </w:rPr>
+    </w:tblStylePr>
+    <w:tblStylePr w:type="firstCol">
+      <w:rPr>
+        <w:b/>
+        <w:bCs/>
+      </w:rPr>
+    </w:tblStylePr>
+    <w:tblStylePr w:type="lastCol">
+      <w:rPr>
+        <w:b/>
+        <w:bCs/>
+      </w:rPr>
+    </w:tblStylePr>
+    <w:tblStylePr w:type="band1Vert">
+      <w:tblPr/>
+      <w:tcPr>
+        <w:shd w:val="clear" w:color="auto" w:fill="F2F2F2" w:themeFill="background1" w:themeFillShade="F2"/>
+      </w:tcPr>
+    </w:tblStylePr>
+    <w:tblStylePr w:type="band1Horz">
+      <w:tblPr/>
+      <w:tcPr>
+        <w:shd w:val="clear" w:color="auto" w:fill="F2F2F2" w:themeFill="background1" w:themeFillShade="F2"/>
+      </w:tcPr>
+    </w:tblStylePr>
+  </w:style>
+  <w:style w:type="table" w:styleId="PlainTable5">
+    <w:name w:val="Plain Table 5"/>
+    <w:basedOn w:val="TableNormal"/>
+    <w:uiPriority w:val="45"/>
+    <w:rsid w:val="00C433F0"/>
+    <w:pPr>
+      <w:spacing w:after="0" w:line="240" w:lineRule="auto"/>
+    </w:pPr>
+    <w:tblPr>
+      <w:tblStyleRowBandSize w:val="1"/>
+      <w:tblStyleColBandSize w:val="1"/>
+      <w:tblInd w:w="0" w:type="dxa"/>
+      <w:tblCellMar>
+        <w:top w:w="0" w:type="dxa"/>
+        <w:left w:w="108" w:type="dxa"/>
+        <w:bottom w:w="0" w:type="dxa"/>
+        <w:right w:w="108" w:type="dxa"/>
+      </w:tblCellMar>
+    </w:tblPr>
+    <w:tblStylePr w:type="firstRow">
+      <w:rPr>
+        <w:rFonts w:asciiTheme="majorHAnsi" w:eastAsiaTheme="majorEastAsia" w:hAnsiTheme="majorHAnsi" w:cstheme="majorBidi"/>
+        <w:i/>
+        <w:iCs/>
+        <w:sz w:val="26"/>
+      </w:rPr>
+      <w:tblPr/>
+      <w:tcPr>
+        <w:tcBorders>
+          <w:bottom w:val="single" w:sz="4" w:space="0" w:color="7F7F7F" w:themeColor="text1" w:themeTint="80"/>
+        </w:tcBorders>
+        <w:shd w:val="clear" w:color="auto" w:fill="FFFFFF" w:themeFill="background1"/>
+      </w:tcPr>
+    </w:tblStylePr>
+    <w:tblStylePr w:type="lastRow">
+      <w:rPr>
+        <w:rFonts w:asciiTheme="majorHAnsi" w:eastAsiaTheme="majorEastAsia" w:hAnsiTheme="majorHAnsi" w:cstheme="majorBidi"/>
+        <w:i/>
+        <w:iCs/>
+        <w:sz w:val="26"/>
+      </w:rPr>
+      <w:tblPr/>
+      <w:tcPr>
+        <w:tcBorders>
+          <w:top w:val="single" w:sz="4" w:space="0" w:color="7F7F7F" w:themeColor="text1" w:themeTint="80"/>
+        </w:tcBorders>
+        <w:shd w:val="clear" w:color="auto" w:fill="FFFFFF" w:themeFill="background1"/>
+      </w:tcPr>
+    </w:tblStylePr>
+    <w:tblStylePr w:type="firstCol">
+      <w:pPr>
+        <w:jc w:val="right"/>
+      </w:pPr>
+      <w:rPr>
+        <w:rFonts w:asciiTheme="majorHAnsi" w:eastAsiaTheme="majorEastAsia" w:hAnsiTheme="majorHAnsi" w:cstheme="majorBidi"/>
+        <w:i/>
+        <w:iCs/>
+        <w:sz w:val="26"/>
+      </w:rPr>
+      <w:tblPr/>
+      <w:tcPr>
+        <w:tcBorders>
+          <w:right w:val="single" w:sz="4" w:space="0" w:color="7F7F7F" w:themeColor="text1" w:themeTint="80"/>
+        </w:tcBorders>
+        <w:shd w:val="clear" w:color="auto" w:fill="FFFFFF" w:themeFill="background1"/>
+      </w:tcPr>
+    </w:tblStylePr>
+    <w:tblStylePr w:type="lastCol">
+      <w:rPr>
+        <w:rFonts w:asciiTheme="majorHAnsi" w:eastAsiaTheme="majorEastAsia" w:hAnsiTheme="majorHAnsi" w:cstheme="majorBidi"/>
+        <w:i/>
+        <w:iCs/>
+        <w:sz w:val="26"/>
+      </w:rPr>
+      <w:tblPr/>
+      <w:tcPr>
+        <w:tcBorders>
+          <w:left w:val="single" w:sz="4" w:space="0" w:color="7F7F7F" w:themeColor="text1" w:themeTint="80"/>
+        </w:tcBorders>
+        <w:shd w:val="clear" w:color="auto" w:fill="FFFFFF" w:themeFill="background1"/>
+      </w:tcPr>
+    </w:tblStylePr>
+    <w:tblStylePr w:type="band1Vert">
+      <w:tblPr/>
+      <w:tcPr>
+        <w:shd w:val="clear" w:color="auto" w:fill="F2F2F2" w:themeFill="background1" w:themeFillShade="F2"/>
+      </w:tcPr>
+    </w:tblStylePr>
+    <w:tblStylePr w:type="band1Horz">
+      <w:tblPr/>
+      <w:tcPr>
+        <w:shd w:val="clear" w:color="auto" w:fill="F2F2F2" w:themeFill="background1" w:themeFillShade="F2"/>
+      </w:tcPr>
+    </w:tblStylePr>
+    <w:tblStylePr w:type="neCell">
+      <w:tblPr/>
+      <w:tcPr>
+        <w:tcBorders>
+          <w:left w:val="nil"/>
+        </w:tcBorders>
+      </w:tcPr>
+    </w:tblStylePr>
+    <w:tblStylePr w:type="nwCell">
+      <w:tblPr/>
+      <w:tcPr>
+        <w:tcBorders>
+          <w:right w:val="nil"/>
+        </w:tcBorders>
+      </w:tcPr>
+    </w:tblStylePr>
+    <w:tblStylePr w:type="seCell">
+      <w:tblPr/>
+      <w:tcPr>
+        <w:tcBorders>
+          <w:left w:val="nil"/>
+        </w:tcBorders>
+      </w:tcPr>
+    </w:tblStylePr>
+    <w:tblStylePr w:type="swCell">
+      <w:tblPr/>
+      <w:tcPr>
+        <w:tcBorders>
+          <w:right w:val="nil"/>
+        </w:tcBorders>
+      </w:tcPr>
+    </w:tblStylePr>
+  </w:style>
+  <w:style w:type="table" w:styleId="TableTheme">
+    <w:name w:val="Table Theme"/>
+    <w:basedOn w:val="TableNormal"/>
+    <w:uiPriority w:val="99"/>
+    <w:rsid w:val="00C433F0"/>
+    <w:tblPr>
+      <w:tblInd w:w="0" w:type="dxa"/>
+      <w:tblBorders>
+        <w:top w:val="single" w:sz="4" w:space="0" w:color="auto"/>
+        <w:left w:val="single" w:sz="4" w:space="0" w:color="auto"/>
+        <w:bottom w:val="single" w:sz="4" w:space="0" w:color="auto"/>
+        <w:right w:val="single" w:sz="4" w:space="0" w:color="auto"/>
+        <w:insideH w:val="single" w:sz="4" w:space="0" w:color="auto"/>
+        <w:insideV w:val="single" w:sz="4" w:space="0" w:color="auto"/>
+      </w:tblBorders>
+      <w:tblCellMar>
+        <w:top w:w="0" w:type="dxa"/>
+        <w:left w:w="108" w:type="dxa"/>
+        <w:bottom w:w="0" w:type="dxa"/>
+        <w:right w:w="108" w:type="dxa"/>
+      </w:tblCellMar>
+    </w:tblPr>
+  </w:style>
 </w:styles>
 </file>
 
 <file path=word/glossary/document.xml><?xml version="1.0" encoding="utf-8"?>
-<w:glossaryDocument xmlns:wpc="http://schemas.microsoft.com/office/word/2010/wordprocessingCanvas" xmlns:cx="http://schemas.microsoft.com/office/drawing/2014/chartex" xmlns:cx1="http://schemas.microsoft.com/office/drawing/2015/9/8/chartex" xmlns:cx2="http://schemas.microsoft.com/office/drawing/2015/10/21/chartex" xmlns:mc="http://schemas.openxmlformats.org/markup-compatibility/2006" xmlns:o="urn:schemas-microsoft-com:office:office" xmlns:r="http://schemas.openxmlformats.org/officeDocument/2006/relationships" xmlns:m="http://schemas.openxmlformats.org/officeDocument/2006/math" xmlns:v="urn:schemas-microsoft-com:vml" xmlns:wp14="http://schemas.microsoft.com/office/word/2010/wordprocessingDrawing" xmlns:wp="http://schemas.openxmlformats.org/drawingml/2006/wordprocessingDrawing" xmlns:w10="urn:schemas-microsoft-com:office:word" xmlns:w="http://schemas.openxmlformats.org/wordprocessingml/2006/main" xmlns:w14="http://schemas.microsoft.com/office/word/2010/wordml" xmlns:w15="http://schemas.microsoft.com/office/word/2012/wordml" xmlns:w16se="http://schemas.microsoft.com/office/word/2015/wordml/symex" xmlns:wpg="http://schemas.microsoft.com/office/word/2010/wordprocessingGroup" xmlns:wpi="http://schemas.microsoft.com/office/word/2010/wordprocessingInk" xmlns:wne="http://schemas.microsoft.com/office/word/2006/wordml" xmlns:wps="http://schemas.microsoft.com/office/word/2010/wordprocessingShape" mc:Ignorable="w14 w15 w16se wp14">
-  <w:docParts>
-    <w:docPart>
-      <w:docPartPr>
-        <w:name w:val="BC2F6846499D44A8A6455BCC0C8B976A"/>
-        <w:category>
-          <w:name w:val="General"/>
-          <w:gallery w:val="placeholder"/>
-        </w:category>
-        <w:types>
-          <w:type w:val="bbPlcHdr"/>
-        </w:types>
-        <w:behaviors>
-          <w:behavior w:val="content"/>
-        </w:behaviors>
-        <w:guid w:val="{7174F094-21F8-44F1-BF88-E0D7F76896AE}"/>
-      </w:docPartPr>
-      <w:docPartBody>
-        <w:p>
-          <w:pPr>
-            <w:pStyle w:val="BC2F6846499D44A8A6455BCC0C8B976A"/>
-          </w:pPr>
-          <w:r>
-            <w:rPr>
-              <w:color w:val="5B9BD5" w:themeColor="accent1"/>
-              <w:sz w:val="20"/>
-              <w:szCs w:val="20"/>
-            </w:rPr>
-            <w:t>[Document title]</w:t>
-          </w:r>
-        </w:p>
-      </w:docPartBody>
-    </w:docPart>
-  </w:docParts>
-</w:glossaryDocument>
+<w:glossaryDocument xmlns:wpc="http://schemas.microsoft.com/office/word/2010/wordprocessingCanvas" xmlns:mo="http://schemas.microsoft.com/office/mac/office/2008/main" xmlns:mc="http://schemas.openxmlformats.org/markup-compatibility/2006" xmlns:mv="urn:schemas-microsoft-com:mac:vml" xmlns:o="urn:schemas-microsoft-com:office:office" xmlns:r="http://schemas.openxmlformats.org/officeDocument/2006/relationships" xmlns:m="http://schemas.openxmlformats.org/officeDocument/2006/math" xmlns:v="urn:schemas-microsoft-com:vml" xmlns:wp14="http://schemas.microsoft.com/office/word/2010/wordprocessingDrawing" xmlns:wp="http://schemas.openxmlformats.org/drawingml/2006/wordprocessingDrawing" xmlns:w10="urn:schemas-microsoft-com:office:word" xmlns:w="http://schemas.openxmlformats.org/wordprocessingml/2006/main" xmlns:w14="http://schemas.microsoft.com/office/word/2010/wordml" xmlns:w15="http://schemas.microsoft.com/office/word/2012/wordml" xmlns:wpg="http://schemas.microsoft.com/office/word/2010/wordprocessingGroup" xmlns:wpi="http://schemas.microsoft.com/office/word/2010/wordprocessingInk" xmlns:wne="http://schemas.microsoft.com/office/word/2006/wordml" xmlns:wps="http://schemas.microsoft.com/office/word/2010/wordprocessingShape" mc:Ignorable="w14 w15 wp14"/>
 </file>
 
 <file path=word/glossary/fontTable.xml><?xml version="1.0" encoding="utf-8"?>
-<w:fonts xmlns:mc="http://schemas.openxmlformats.org/markup-compatibility/2006" xmlns:r="http://schemas.openxmlformats.org/officeDocument/2006/relationships" xmlns:w="http://schemas.openxmlformats.org/wordprocessingml/2006/main" xmlns:w14="http://schemas.microsoft.com/office/word/2010/wordml" xmlns:w15="http://schemas.microsoft.com/office/word/2012/wordml" xmlns:w16se="http://schemas.microsoft.com/office/word/2015/wordml/symex" mc:Ignorable="w14 w15 w16se">
+<w:fonts xmlns:mc="http://schemas.openxmlformats.org/markup-compatibility/2006" xmlns:r="http://schemas.openxmlformats.org/officeDocument/2006/relationships" xmlns:w="http://schemas.openxmlformats.org/wordprocessingml/2006/main" xmlns:w14="http://schemas.microsoft.com/office/word/2010/wordml" xmlns:w15="http://schemas.microsoft.com/office/word/2012/wordml" mc:Ignorable="w14 w15">
   <w:font w:name="Times New Roman">
     <w:panose1 w:val="02020603050405020304"/>
     <w:charset w:val="00"/>
-    <w:family w:val="roman"/>
+    <w:family w:val="auto"/>
     <w:pitch w:val="variable"/>
-    <w:sig w:usb0="E0002AFF" w:usb1="C0007841" w:usb2="00000009" w:usb3="00000000" w:csb0="000001FF" w:csb1="00000000"/>
+    <w:sig w:usb0="E0002AEF" w:usb1="C0007841" w:usb2="00000009" w:usb3="00000000" w:csb0="000001FF" w:csb1="00000000"/>
   </w:font>
   <w:font w:name="Calibri">
     <w:panose1 w:val="020F0502020204030204"/>
     <w:charset w:val="00"/>
-    <w:family w:val="swiss"/>
+    <w:family w:val="auto"/>
     <w:pitch w:val="variable"/>
-    <w:sig w:usb0="E1002AFF" w:usb1="4000ACFF" w:usb2="00000009" w:usb3="00000000" w:csb0="000001FF" w:csb1="00000000"/>
+    <w:sig w:usb0="E00002FF" w:usb1="4000ACFF" w:usb2="00000001" w:usb3="00000000" w:csb0="0000019F" w:csb1="00000000"/>
+  </w:font>
+  <w:font w:name="Arial">
+    <w:panose1 w:val="020B0604020202020204"/>
+    <w:charset w:val="00"/>
+    <w:family w:val="auto"/>
+    <w:pitch w:val="variable"/>
+    <w:sig w:usb0="E0002AFF" w:usb1="C0007843" w:usb2="00000009" w:usb3="00000000" w:csb0="000001FF" w:csb1="00000000"/>
   </w:font>
   <w:font w:name="Century Schoolbook">
     <w:panose1 w:val="02040604050505020304"/>
     <w:charset w:val="00"/>
-    <w:family w:val="roman"/>
+    <w:family w:val="auto"/>
     <w:pitch w:val="variable"/>
     <w:sig w:usb0="00000287" w:usb1="00000000" w:usb2="00000000" w:usb3="00000000" w:csb0="0000009F" w:csb1="00000000"/>
+  </w:font>
+  <w:font w:name="宋体">
+    <w:charset w:val="86"/>
+    <w:family w:val="auto"/>
+    <w:pitch w:val="variable"/>
+    <w:sig w:usb0="00000003" w:usb1="288F0000" w:usb2="00000016" w:usb3="00000000" w:csb0="00040001" w:csb1="00000000"/>
   </w:font>
   <w:font w:name="Calibri Light">
     <w:panose1 w:val="020F0302020204030204"/>
     <w:charset w:val="00"/>
-    <w:family w:val="swiss"/>
+    <w:family w:val="auto"/>
     <w:pitch w:val="variable"/>
-    <w:sig w:usb0="A0002AEF" w:usb1="4000207B" w:usb2="00000000" w:usb3="00000000" w:csb0="000001FF" w:csb1="00000000"/>
+    <w:sig w:usb0="A00002EF" w:usb1="4000207B" w:usb2="00000000" w:usb3="00000000" w:csb0="0000019F" w:csb1="00000000"/>
+  </w:font>
+  <w:font w:name="DengXian">
+    <w:panose1 w:val="02010600030101010101"/>
+    <w:charset w:val="86"/>
+    <w:family w:val="auto"/>
+    <w:pitch w:val="variable"/>
+    <w:sig w:usb0="A00002BF" w:usb1="38CF7CFA" w:usb2="00000016" w:usb3="00000000" w:csb0="0004000F" w:csb1="00000000"/>
+  </w:font>
+  <w:font w:name="DengXian Light">
+    <w:panose1 w:val="02010600030101010101"/>
+    <w:charset w:val="86"/>
+    <w:family w:val="auto"/>
+    <w:pitch w:val="variable"/>
+    <w:sig w:usb0="A00002BF" w:usb1="38CF7CFA" w:usb2="00000016" w:usb3="00000000" w:csb0="0004000F" w:csb1="00000000"/>
   </w:font>
 </w:fonts>
 </file>
 
 <file path=word/glossary/settings.xml><?xml version="1.0" encoding="utf-8"?>
-<w:settings xmlns:mc="http://schemas.openxmlformats.org/markup-compatibility/2006" xmlns:o="urn:schemas-microsoft-com:office:office" xmlns:r="http://schemas.openxmlformats.org/officeDocument/2006/relationships" xmlns:m="http://schemas.openxmlformats.org/officeDocument/2006/math" xmlns:v="urn:schemas-microsoft-com:vml" xmlns:w10="urn:schemas-microsoft-com:office:word" xmlns:w="http://schemas.openxmlformats.org/wordprocessingml/2006/main" xmlns:w14="http://schemas.microsoft.com/office/word/2010/wordml" xmlns:w15="http://schemas.microsoft.com/office/word/2012/wordml" xmlns:w16se="http://schemas.microsoft.com/office/word/2015/wordml/symex" xmlns:sl="http://schemas.openxmlformats.org/schemaLibrary/2006/main" mc:Ignorable="w14 w15 w16se">
+<w:settings xmlns:mc="http://schemas.openxmlformats.org/markup-compatibility/2006" xmlns:o="urn:schemas-microsoft-com:office:office" xmlns:r="http://schemas.openxmlformats.org/officeDocument/2006/relationships" xmlns:m="http://schemas.openxmlformats.org/officeDocument/2006/math" xmlns:v="urn:schemas-microsoft-com:vml" xmlns:w10="urn:schemas-microsoft-com:office:word" xmlns:w="http://schemas.openxmlformats.org/wordprocessingml/2006/main" xmlns:w14="http://schemas.microsoft.com/office/word/2010/wordml" xmlns:w15="http://schemas.microsoft.com/office/word/2012/wordml" xmlns:sl="http://schemas.openxmlformats.org/schemaLibrary/2006/main" mc:Ignorable="w14 w15">
   <w:view w:val="normal"/>
   <w:defaultTabStop w:val="720"/>
   <w:characterSpacingControl w:val="doNotCompress"/>
@@ -6529,7 +7639,9 @@
   <w:rsids>
     <w:rsidRoot w:val="005C1D7B"/>
     <w:rsid w:val="00365771"/>
+    <w:rsid w:val="003A6100"/>
     <w:rsid w:val="005C1D7B"/>
+    <w:rsid w:val="00811895"/>
   </w:rsids>
   <m:mathPr>
     <m:mathFont m:val="Cambria Math"/>
@@ -6544,7 +7656,7 @@
     <m:intLim m:val="subSup"/>
     <m:naryLim m:val="undOvr"/>
   </m:mathPr>
-  <w:themeFontLang w:val="en-US"/>
+  <w:themeFontLang w:val="en-US" w:eastAsia="zh-CN" w:bidi="ar-SA"/>
   <w:clrSchemeMapping w:bg1="light1" w:t1="dark1" w:bg2="light2" w:t2="dark2" w:accent1="accent1" w:accent2="accent2" w:accent3="accent3" w:accent4="accent4" w:accent5="accent5" w:accent6="accent6" w:hyperlink="hyperlink" w:followedHyperlink="followedHyperlink"/>
   <w:decimalSymbol w:val="."/>
   <w:listSeparator w:val=","/>
@@ -6553,7 +7665,7 @@
 </file>
 
 <file path=word/glossary/styles.xml><?xml version="1.0" encoding="utf-8"?>
-<w:styles xmlns:mc="http://schemas.openxmlformats.org/markup-compatibility/2006" xmlns:r="http://schemas.openxmlformats.org/officeDocument/2006/relationships" xmlns:w="http://schemas.openxmlformats.org/wordprocessingml/2006/main" xmlns:w14="http://schemas.microsoft.com/office/word/2010/wordml" xmlns:w15="http://schemas.microsoft.com/office/word/2012/wordml" xmlns:w16se="http://schemas.microsoft.com/office/word/2015/wordml/symex" mc:Ignorable="w14 w15 w16se">
+<w:styles xmlns:mc="http://schemas.openxmlformats.org/markup-compatibility/2006" xmlns:r="http://schemas.openxmlformats.org/officeDocument/2006/relationships" xmlns:w="http://schemas.openxmlformats.org/wordprocessingml/2006/main" xmlns:w14="http://schemas.microsoft.com/office/word/2010/wordml" xmlns:w15="http://schemas.microsoft.com/office/word/2012/wordml" mc:Ignorable="w14 w15">
   <w:docDefaults>
     <w:rPrDefault>
       <w:rPr>
@@ -6569,7 +7681,7 @@
       </w:pPr>
     </w:pPrDefault>
   </w:docDefaults>
-  <w:latentStyles w:defLockedState="0" w:defUIPriority="99" w:defSemiHidden="0" w:defUnhideWhenUsed="0" w:defQFormat="0" w:count="372">
+  <w:latentStyles w:defLockedState="0" w:defUIPriority="99" w:defSemiHidden="0" w:defUnhideWhenUsed="0" w:defQFormat="0" w:count="382">
     <w:lsdException w:name="Normal" w:uiPriority="0" w:qFormat="1"/>
     <w:lsdException w:name="heading 1" w:uiPriority="9" w:qFormat="1"/>
     <w:lsdException w:name="heading 2" w:semiHidden="1" w:uiPriority="9" w:unhideWhenUsed="1" w:qFormat="1"/>
@@ -6675,7 +7787,6 @@
     <w:lsdException w:name="HTML Sample" w:semiHidden="1" w:unhideWhenUsed="1"/>
     <w:lsdException w:name="HTML Typewriter" w:semiHidden="1" w:unhideWhenUsed="1"/>
     <w:lsdException w:name="HTML Variable" w:semiHidden="1" w:unhideWhenUsed="1"/>
-    <w:lsdException w:name="Normal Table" w:semiHidden="1" w:unhideWhenUsed="1"/>
     <w:lsdException w:name="annotation subject" w:semiHidden="1" w:unhideWhenUsed="1"/>
     <w:lsdException w:name="No List" w:semiHidden="1" w:unhideWhenUsed="1"/>
     <w:lsdException w:name="Outline List 1" w:semiHidden="1" w:unhideWhenUsed="1"/>
@@ -6722,10 +7833,8 @@
     <w:lsdException w:name="Table Subtle 2" w:semiHidden="1" w:unhideWhenUsed="1"/>
     <w:lsdException w:name="Table Web 1" w:semiHidden="1" w:unhideWhenUsed="1"/>
     <w:lsdException w:name="Table Web 2" w:semiHidden="1" w:unhideWhenUsed="1"/>
-    <w:lsdException w:name="Table Web 3" w:semiHidden="1" w:unhideWhenUsed="1"/>
     <w:lsdException w:name="Balloon Text" w:semiHidden="1" w:unhideWhenUsed="1"/>
     <w:lsdException w:name="Table Grid" w:uiPriority="39"/>
-    <w:lsdException w:name="Table Theme" w:semiHidden="1" w:unhideWhenUsed="1"/>
     <w:lsdException w:name="Placeholder Text" w:semiHidden="1"/>
     <w:lsdException w:name="No Spacing" w:uiPriority="1" w:qFormat="1"/>
     <w:lsdException w:name="Light Shading" w:uiPriority="60"/>
@@ -6942,6 +8051,7 @@
     <w:lsdException w:name="List Table 6 Colorful Accent 6" w:uiPriority="51"/>
     <w:lsdException w:name="List Table 7 Colorful Accent 6" w:uiPriority="52"/>
     <w:lsdException w:name="Mention" w:semiHidden="1" w:unhideWhenUsed="1"/>
+    <w:lsdException w:name="Smart Hyperlink" w:semiHidden="1" w:unhideWhenUsed="1"/>
   </w:latentStyles>
   <w:style w:type="paragraph" w:default="1" w:styleId="Normal">
     <w:name w:val="Normal"/>
@@ -6982,9 +8092,10 @@
 </file>
 
 <file path=word/glossary/webSettings.xml><?xml version="1.0" encoding="utf-8"?>
-<w:webSettings xmlns:mc="http://schemas.openxmlformats.org/markup-compatibility/2006" xmlns:r="http://schemas.openxmlformats.org/officeDocument/2006/relationships" xmlns:w="http://schemas.openxmlformats.org/wordprocessingml/2006/main" xmlns:w14="http://schemas.microsoft.com/office/word/2010/wordml" xmlns:w15="http://schemas.microsoft.com/office/word/2012/wordml" xmlns:w16se="http://schemas.microsoft.com/office/word/2015/wordml/symex" mc:Ignorable="w14 w15 w16se">
+<w:webSettings xmlns:mc="http://schemas.openxmlformats.org/markup-compatibility/2006" xmlns:r="http://schemas.openxmlformats.org/officeDocument/2006/relationships" xmlns:w="http://schemas.openxmlformats.org/wordprocessingml/2006/main" xmlns:w14="http://schemas.microsoft.com/office/word/2010/wordml" xmlns:w15="http://schemas.microsoft.com/office/word/2012/wordml" mc:Ignorable="w14 w15">
   <w:optimizeForBrowser/>
   <w:allowPNG/>
+  <w:doNotSaveAsSingleFile/>
 </w:webSettings>
 </file>
 
@@ -7254,7 +8365,7 @@
 </file>
 
 <file path=customXml/itemProps1.xml><?xml version="1.0" encoding="utf-8"?>
-<ds:datastoreItem xmlns:ds="http://schemas.openxmlformats.org/officeDocument/2006/customXml" ds:itemID="{744E622E-E4F9-41E4-96FA-D0C5DA6824FA}">
+<ds:datastoreItem xmlns:ds="http://schemas.openxmlformats.org/officeDocument/2006/customXml" ds:itemID="{4A1DAD5B-8D5F-6D4C-A2CF-A92B23E70DFD}">
   <ds:schemaRefs>
     <ds:schemaRef ds:uri="http://schemas.openxmlformats.org/officeDocument/2006/bibliography"/>
   </ds:schemaRefs>

</xml_diff>